<commit_message>
Lan Atazen Zerrenda eguneratu
</commit_message>
<xml_diff>
--- a/Barne Informazioa/Barne Kudeaketa/Lan Atazen Zerrenda.docx
+++ b/Barne Informazioa/Barne Kudeaketa/Lan Atazen Zerrenda.docx
@@ -49,7 +49,7 @@
     <w:p>
       <w:pPr>
         <w:rPr>
-          <w:lang w:val="es-ES" w:eastAsia="es-ES"/>
+          <w:lang w:val="eu-ES"/>
         </w:rPr>
       </w:pPr>
       <w:r>
@@ -58,6 +58,13 @@
         </w:rPr>
         <w:fldChar w:fldCharType="end"/>
       </w:r>
+    </w:p>
+    <w:p>
+      <w:pPr>
+        <w:rPr>
+          <w:lang w:val="es-ES" w:eastAsia="es-ES"/>
+        </w:rPr>
+      </w:pPr>
       <w:r>
         <w:rPr>
           <w:lang w:val="eu-ES"/>
@@ -79,7 +86,7 @@
     </w:p>
     <w:tbl>
       <w:tblPr>
-        <w:tblW w:w="12950" w:type="dxa"/>
+        <w:tblW w:w="12355" w:type="dxa"/>
         <w:tblCellMar>
           <w:left w:w="70" w:type="dxa"/>
           <w:right w:w="70" w:type="dxa"/>
@@ -87,23 +94,23 @@
         <w:tblLook w:val="04A0" w:firstRow="1" w:lastRow="0" w:firstColumn="1" w:lastColumn="0" w:noHBand="0" w:noVBand="1"/>
       </w:tblPr>
       <w:tblGrid>
-        <w:gridCol w:w="2980"/>
-        <w:gridCol w:w="1357"/>
-        <w:gridCol w:w="941"/>
-        <w:gridCol w:w="810"/>
-        <w:gridCol w:w="1232"/>
-        <w:gridCol w:w="1259"/>
-        <w:gridCol w:w="1149"/>
+        <w:gridCol w:w="3040"/>
+        <w:gridCol w:w="1346"/>
+        <w:gridCol w:w="933"/>
+        <w:gridCol w:w="803"/>
+        <w:gridCol w:w="1173"/>
+        <w:gridCol w:w="1248"/>
+        <w:gridCol w:w="1139"/>
         <w:gridCol w:w="798"/>
-        <w:gridCol w:w="2424"/>
+        <w:gridCol w:w="2470"/>
       </w:tblGrid>
       <w:tr>
         <w:trPr>
-          <w:trHeight w:val="517"/>
+          <w:trHeight w:val="476"/>
         </w:trPr>
         <w:tc>
           <w:tcPr>
-            <w:tcW w:w="3020" w:type="dxa"/>
+            <w:tcW w:w="3108" w:type="dxa"/>
             <w:tcBorders>
               <w:top w:val="single" w:sz="4" w:space="0" w:color="auto"/>
               <w:left w:val="single" w:sz="4" w:space="0" w:color="auto"/>
@@ -116,6 +123,8 @@
           </w:tcPr>
           <w:p>
             <w:pPr>
+              <w:widowControl/>
+              <w:spacing w:line="240" w:lineRule="auto"/>
               <w:rPr>
                 <w:rFonts w:ascii="Arial" w:hAnsi="Arial" w:cs="Arial"/>
                 <w:b/>
@@ -138,7 +147,7 @@
         </w:tc>
         <w:tc>
           <w:tcPr>
-            <w:tcW w:w="1353" w:type="dxa"/>
+            <w:tcW w:w="1187" w:type="dxa"/>
             <w:tcBorders>
               <w:top w:val="single" w:sz="4" w:space="0" w:color="auto"/>
               <w:left w:val="nil"/>
@@ -176,7 +185,7 @@
         </w:tc>
         <w:tc>
           <w:tcPr>
-            <w:tcW w:w="938" w:type="dxa"/>
+            <w:tcW w:w="807" w:type="dxa"/>
             <w:tcBorders>
               <w:top w:val="single" w:sz="4" w:space="0" w:color="auto"/>
               <w:left w:val="nil"/>
@@ -213,7 +222,7 @@
         </w:tc>
         <w:tc>
           <w:tcPr>
-            <w:tcW w:w="808" w:type="dxa"/>
+            <w:tcW w:w="712" w:type="dxa"/>
             <w:tcBorders>
               <w:top w:val="single" w:sz="4" w:space="0" w:color="auto"/>
               <w:left w:val="nil"/>
@@ -250,7 +259,7 @@
         </w:tc>
         <w:tc>
           <w:tcPr>
-            <w:tcW w:w="1247" w:type="dxa"/>
+            <w:tcW w:w="1034" w:type="dxa"/>
             <w:tcBorders>
               <w:top w:val="single" w:sz="4" w:space="0" w:color="auto"/>
               <w:left w:val="nil"/>
@@ -287,7 +296,7 @@
         </w:tc>
         <w:tc>
           <w:tcPr>
-            <w:tcW w:w="1187" w:type="dxa"/>
+            <w:tcW w:w="1102" w:type="dxa"/>
             <w:tcBorders>
               <w:top w:val="single" w:sz="4" w:space="0" w:color="auto"/>
               <w:left w:val="nil"/>
@@ -324,7 +333,7 @@
         </w:tc>
         <w:tc>
           <w:tcPr>
-            <w:tcW w:w="1146" w:type="dxa"/>
+            <w:tcW w:w="1067" w:type="dxa"/>
             <w:tcBorders>
               <w:top w:val="single" w:sz="4" w:space="0" w:color="auto"/>
               <w:left w:val="nil"/>
@@ -381,7 +390,7 @@
         </w:tc>
         <w:tc>
           <w:tcPr>
-            <w:tcW w:w="796" w:type="dxa"/>
+            <w:tcW w:w="813" w:type="dxa"/>
             <w:tcBorders>
               <w:top w:val="single" w:sz="4" w:space="0" w:color="auto"/>
               <w:left w:val="nil"/>
@@ -438,7 +447,7 @@
         </w:tc>
         <w:tc>
           <w:tcPr>
-            <w:tcW w:w="2455" w:type="dxa"/>
+            <w:tcW w:w="2525" w:type="dxa"/>
             <w:tcBorders>
               <w:top w:val="single" w:sz="4" w:space="0" w:color="auto"/>
               <w:left w:val="nil"/>
@@ -496,11 +505,11 @@
       </w:tr>
       <w:tr>
         <w:trPr>
-          <w:trHeight w:val="258"/>
+          <w:trHeight w:val="238"/>
         </w:trPr>
         <w:tc>
           <w:tcPr>
-            <w:tcW w:w="3020" w:type="dxa"/>
+            <w:tcW w:w="3108" w:type="dxa"/>
             <w:tcBorders>
               <w:top w:val="nil"/>
               <w:left w:val="single" w:sz="4" w:space="0" w:color="auto"/>
@@ -534,7 +543,7 @@
         </w:tc>
         <w:tc>
           <w:tcPr>
-            <w:tcW w:w="1353" w:type="dxa"/>
+            <w:tcW w:w="1187" w:type="dxa"/>
             <w:tcBorders>
               <w:top w:val="nil"/>
               <w:left w:val="nil"/>
@@ -567,7 +576,7 @@
         </w:tc>
         <w:tc>
           <w:tcPr>
-            <w:tcW w:w="938" w:type="dxa"/>
+            <w:tcW w:w="807" w:type="dxa"/>
             <w:tcBorders>
               <w:top w:val="nil"/>
               <w:left w:val="nil"/>
@@ -600,7 +609,7 @@
         </w:tc>
         <w:tc>
           <w:tcPr>
-            <w:tcW w:w="808" w:type="dxa"/>
+            <w:tcW w:w="712" w:type="dxa"/>
             <w:tcBorders>
               <w:top w:val="nil"/>
               <w:left w:val="nil"/>
@@ -634,39 +643,55 @@
         </w:tc>
         <w:tc>
           <w:tcPr>
-            <w:tcW w:w="1247" w:type="dxa"/>
-            <w:tcBorders>
-              <w:top w:val="nil"/>
-              <w:left w:val="nil"/>
-              <w:bottom w:val="single" w:sz="4" w:space="0" w:color="auto"/>
-              <w:right w:val="single" w:sz="4" w:space="0" w:color="auto"/>
-            </w:tcBorders>
-            <w:shd w:val="clear" w:color="auto" w:fill="auto"/>
-            <w:noWrap/>
-            <w:vAlign w:val="bottom"/>
-            <w:hideMark/>
-          </w:tcPr>
-          <w:p>
-            <w:pPr>
-              <w:widowControl/>
-              <w:spacing w:line="240" w:lineRule="auto"/>
-              <w:rPr>
-                <w:rFonts w:ascii="Arial" w:hAnsi="Arial" w:cs="Arial"/>
-                <w:lang w:val="es-ES" w:eastAsia="es-ES"/>
-              </w:rPr>
-            </w:pPr>
-            <w:r>
-              <w:rPr>
-                <w:rFonts w:ascii="Arial" w:hAnsi="Arial" w:cs="Arial"/>
-                <w:lang w:val="eu-ES" w:eastAsia="es-ES"/>
-              </w:rPr>
-              <w:t>I1,I2,I3,I4,I5</w:t>
-            </w:r>
-          </w:p>
-        </w:tc>
-        <w:tc>
-          <w:tcPr>
-            <w:tcW w:w="1187" w:type="dxa"/>
+            <w:tcW w:w="1034" w:type="dxa"/>
+            <w:tcBorders>
+              <w:top w:val="nil"/>
+              <w:left w:val="nil"/>
+              <w:bottom w:val="single" w:sz="4" w:space="0" w:color="auto"/>
+              <w:right w:val="single" w:sz="4" w:space="0" w:color="auto"/>
+            </w:tcBorders>
+            <w:shd w:val="clear" w:color="auto" w:fill="auto"/>
+            <w:noWrap/>
+            <w:vAlign w:val="bottom"/>
+            <w:hideMark/>
+          </w:tcPr>
+          <w:p>
+            <w:pPr>
+              <w:widowControl/>
+              <w:spacing w:line="240" w:lineRule="auto"/>
+              <w:rPr>
+                <w:rFonts w:ascii="Arial" w:hAnsi="Arial" w:cs="Arial"/>
+                <w:lang w:val="es-ES" w:eastAsia="es-ES"/>
+              </w:rPr>
+            </w:pPr>
+            <w:r>
+              <w:rPr>
+                <w:rFonts w:ascii="Arial" w:hAnsi="Arial" w:cs="Arial"/>
+                <w:lang w:val="es-ES" w:eastAsia="es-ES"/>
+              </w:rPr>
+              <w:t>I</w:t>
+            </w:r>
+            <w:proofErr w:type="gramStart"/>
+            <w:r>
+              <w:rPr>
+                <w:rFonts w:ascii="Arial" w:hAnsi="Arial" w:cs="Arial"/>
+                <w:lang w:val="es-ES" w:eastAsia="es-ES"/>
+              </w:rPr>
+              <w:t>1,I</w:t>
+            </w:r>
+            <w:proofErr w:type="gramEnd"/>
+            <w:r>
+              <w:rPr>
+                <w:rFonts w:ascii="Arial" w:hAnsi="Arial" w:cs="Arial"/>
+                <w:lang w:val="es-ES" w:eastAsia="es-ES"/>
+              </w:rPr>
+              <w:t>2,I3,I4,I5</w:t>
+            </w:r>
+          </w:p>
+        </w:tc>
+        <w:tc>
+          <w:tcPr>
+            <w:tcW w:w="1102" w:type="dxa"/>
             <w:tcBorders>
               <w:top w:val="nil"/>
               <w:left w:val="nil"/>
@@ -698,7 +723,7 @@
         </w:tc>
         <w:tc>
           <w:tcPr>
-            <w:tcW w:w="1146" w:type="dxa"/>
+            <w:tcW w:w="1067" w:type="dxa"/>
             <w:tcBorders>
               <w:top w:val="nil"/>
               <w:left w:val="nil"/>
@@ -730,7 +755,7 @@
         </w:tc>
         <w:tc>
           <w:tcPr>
-            <w:tcW w:w="796" w:type="dxa"/>
+            <w:tcW w:w="813" w:type="dxa"/>
             <w:tcBorders>
               <w:top w:val="nil"/>
               <w:left w:val="nil"/>
@@ -762,7 +787,7 @@
         </w:tc>
         <w:tc>
           <w:tcPr>
-            <w:tcW w:w="2455" w:type="dxa"/>
+            <w:tcW w:w="2525" w:type="dxa"/>
             <w:tcBorders>
               <w:top w:val="nil"/>
               <w:left w:val="nil"/>
@@ -795,11 +820,11 @@
       </w:tr>
       <w:tr>
         <w:trPr>
-          <w:trHeight w:val="258"/>
+          <w:trHeight w:val="238"/>
         </w:trPr>
         <w:tc>
           <w:tcPr>
-            <w:tcW w:w="3020" w:type="dxa"/>
+            <w:tcW w:w="3108" w:type="dxa"/>
             <w:tcBorders>
               <w:top w:val="nil"/>
               <w:left w:val="single" w:sz="4" w:space="0" w:color="auto"/>
@@ -820,18 +845,20 @@
                 <w:lang w:val="es-ES" w:eastAsia="es-ES"/>
               </w:rPr>
             </w:pPr>
-            <w:r>
-              <w:rPr>
-                <w:rFonts w:ascii="Arial" w:hAnsi="Arial" w:cs="Arial"/>
-                <w:lang w:val="eu-ES" w:eastAsia="es-ES"/>
+            <w:proofErr w:type="spellStart"/>
+            <w:r>
+              <w:rPr>
+                <w:rFonts w:ascii="Arial" w:hAnsi="Arial" w:cs="Arial"/>
+                <w:lang w:val="es-ES" w:eastAsia="es-ES"/>
               </w:rPr>
               <w:t>Posterra</w:t>
             </w:r>
-          </w:p>
-        </w:tc>
-        <w:tc>
-          <w:tcPr>
-            <w:tcW w:w="1353" w:type="dxa"/>
+            <w:proofErr w:type="spellEnd"/>
+          </w:p>
+        </w:tc>
+        <w:tc>
+          <w:tcPr>
+            <w:tcW w:w="1187" w:type="dxa"/>
             <w:tcBorders>
               <w:top w:val="nil"/>
               <w:left w:val="nil"/>
@@ -856,7 +883,7 @@
             <w:r>
               <w:rPr>
                 <w:rFonts w:ascii="Arial" w:hAnsi="Arial" w:cs="Arial"/>
-                <w:lang w:val="eu-ES" w:eastAsia="es-ES"/>
+                <w:lang w:val="es-ES" w:eastAsia="es-ES"/>
               </w:rPr>
               <w:t>2</w:t>
             </w:r>
@@ -864,7 +891,7 @@
         </w:tc>
         <w:tc>
           <w:tcPr>
-            <w:tcW w:w="938" w:type="dxa"/>
+            <w:tcW w:w="807" w:type="dxa"/>
             <w:tcBorders>
               <w:top w:val="nil"/>
               <w:left w:val="nil"/>
@@ -889,7 +916,7 @@
             <w:r>
               <w:rPr>
                 <w:rFonts w:ascii="Arial" w:hAnsi="Arial" w:cs="Arial"/>
-                <w:lang w:val="eu-ES" w:eastAsia="es-ES"/>
+                <w:lang w:val="es-ES" w:eastAsia="es-ES"/>
               </w:rPr>
               <w:t>2</w:t>
             </w:r>
@@ -897,7 +924,7 @@
         </w:tc>
         <w:tc>
           <w:tcPr>
-            <w:tcW w:w="808" w:type="dxa"/>
+            <w:tcW w:w="712" w:type="dxa"/>
             <w:tcBorders>
               <w:top w:val="nil"/>
               <w:left w:val="nil"/>
@@ -931,31 +958,31 @@
         </w:tc>
         <w:tc>
           <w:tcPr>
-            <w:tcW w:w="1247" w:type="dxa"/>
-            <w:tcBorders>
-              <w:top w:val="nil"/>
-              <w:left w:val="nil"/>
-              <w:bottom w:val="single" w:sz="4" w:space="0" w:color="auto"/>
-              <w:right w:val="single" w:sz="4" w:space="0" w:color="auto"/>
-            </w:tcBorders>
-            <w:shd w:val="clear" w:color="auto" w:fill="auto"/>
-            <w:noWrap/>
-            <w:vAlign w:val="bottom"/>
-            <w:hideMark/>
-          </w:tcPr>
-          <w:p>
-            <w:pPr>
-              <w:widowControl/>
-              <w:spacing w:line="240" w:lineRule="auto"/>
-              <w:rPr>
-                <w:rFonts w:ascii="Arial" w:hAnsi="Arial" w:cs="Arial"/>
-                <w:lang w:val="es-ES" w:eastAsia="es-ES"/>
-              </w:rPr>
-            </w:pPr>
-            <w:r>
-              <w:rPr>
-                <w:rFonts w:ascii="Arial" w:hAnsi="Arial" w:cs="Arial"/>
-                <w:lang w:val="eu-ES" w:eastAsia="es-ES"/>
+            <w:tcW w:w="1034" w:type="dxa"/>
+            <w:tcBorders>
+              <w:top w:val="nil"/>
+              <w:left w:val="nil"/>
+              <w:bottom w:val="single" w:sz="4" w:space="0" w:color="auto"/>
+              <w:right w:val="single" w:sz="4" w:space="0" w:color="auto"/>
+            </w:tcBorders>
+            <w:shd w:val="clear" w:color="auto" w:fill="auto"/>
+            <w:noWrap/>
+            <w:vAlign w:val="bottom"/>
+            <w:hideMark/>
+          </w:tcPr>
+          <w:p>
+            <w:pPr>
+              <w:widowControl/>
+              <w:spacing w:line="240" w:lineRule="auto"/>
+              <w:rPr>
+                <w:rFonts w:ascii="Arial" w:hAnsi="Arial" w:cs="Arial"/>
+                <w:lang w:val="es-ES" w:eastAsia="es-ES"/>
+              </w:rPr>
+            </w:pPr>
+            <w:r>
+              <w:rPr>
+                <w:rFonts w:ascii="Arial" w:hAnsi="Arial" w:cs="Arial"/>
+                <w:lang w:val="es-ES" w:eastAsia="es-ES"/>
               </w:rPr>
               <w:t>I5</w:t>
             </w:r>
@@ -963,7 +990,7 @@
         </w:tc>
         <w:tc>
           <w:tcPr>
-            <w:tcW w:w="1187" w:type="dxa"/>
+            <w:tcW w:w="1102" w:type="dxa"/>
             <w:tcBorders>
               <w:top w:val="nil"/>
               <w:left w:val="nil"/>
@@ -995,7 +1022,7 @@
         </w:tc>
         <w:tc>
           <w:tcPr>
-            <w:tcW w:w="1146" w:type="dxa"/>
+            <w:tcW w:w="1067" w:type="dxa"/>
             <w:tcBorders>
               <w:top w:val="nil"/>
               <w:left w:val="nil"/>
@@ -1027,7 +1054,7 @@
         </w:tc>
         <w:tc>
           <w:tcPr>
-            <w:tcW w:w="796" w:type="dxa"/>
+            <w:tcW w:w="813" w:type="dxa"/>
             <w:tcBorders>
               <w:top w:val="nil"/>
               <w:left w:val="nil"/>
@@ -1059,7 +1086,7 @@
         </w:tc>
         <w:tc>
           <w:tcPr>
-            <w:tcW w:w="2455" w:type="dxa"/>
+            <w:tcW w:w="2525" w:type="dxa"/>
             <w:tcBorders>
               <w:top w:val="nil"/>
               <w:left w:val="nil"/>
@@ -1092,11 +1119,11 @@
       </w:tr>
       <w:tr>
         <w:trPr>
-          <w:trHeight w:val="258"/>
+          <w:trHeight w:val="238"/>
         </w:trPr>
         <w:tc>
           <w:tcPr>
-            <w:tcW w:w="3020" w:type="dxa"/>
+            <w:tcW w:w="3108" w:type="dxa"/>
             <w:tcBorders>
               <w:top w:val="nil"/>
               <w:left w:val="single" w:sz="4" w:space="0" w:color="auto"/>
@@ -1117,18 +1144,20 @@
                 <w:lang w:val="es-ES" w:eastAsia="es-ES"/>
               </w:rPr>
             </w:pPr>
-            <w:r>
-              <w:rPr>
-                <w:rFonts w:ascii="Arial" w:hAnsi="Arial" w:cs="Arial"/>
-                <w:lang w:val="eu-ES" w:eastAsia="es-ES"/>
+            <w:proofErr w:type="spellStart"/>
+            <w:r>
+              <w:rPr>
+                <w:rFonts w:ascii="Arial" w:hAnsi="Arial" w:cs="Arial"/>
+                <w:lang w:val="es-ES" w:eastAsia="es-ES"/>
               </w:rPr>
               <w:t>Aurkezpena</w:t>
             </w:r>
-          </w:p>
-        </w:tc>
-        <w:tc>
-          <w:tcPr>
-            <w:tcW w:w="1353" w:type="dxa"/>
+            <w:proofErr w:type="spellEnd"/>
+          </w:p>
+        </w:tc>
+        <w:tc>
+          <w:tcPr>
+            <w:tcW w:w="1187" w:type="dxa"/>
             <w:tcBorders>
               <w:top w:val="nil"/>
               <w:left w:val="nil"/>
@@ -1153,7 +1182,7 @@
             <w:r>
               <w:rPr>
                 <w:rFonts w:ascii="Arial" w:hAnsi="Arial" w:cs="Arial"/>
-                <w:lang w:val="eu-ES" w:eastAsia="es-ES"/>
+                <w:lang w:val="es-ES" w:eastAsia="es-ES"/>
               </w:rPr>
               <w:t>3</w:t>
             </w:r>
@@ -1161,7 +1190,7 @@
         </w:tc>
         <w:tc>
           <w:tcPr>
-            <w:tcW w:w="938" w:type="dxa"/>
+            <w:tcW w:w="807" w:type="dxa"/>
             <w:tcBorders>
               <w:top w:val="nil"/>
               <w:left w:val="nil"/>
@@ -1186,7 +1215,7 @@
             <w:r>
               <w:rPr>
                 <w:rFonts w:ascii="Arial" w:hAnsi="Arial" w:cs="Arial"/>
-                <w:lang w:val="eu-ES" w:eastAsia="es-ES"/>
+                <w:lang w:val="es-ES" w:eastAsia="es-ES"/>
               </w:rPr>
               <w:t>3</w:t>
             </w:r>
@@ -1194,7 +1223,7 @@
         </w:tc>
         <w:tc>
           <w:tcPr>
-            <w:tcW w:w="808" w:type="dxa"/>
+            <w:tcW w:w="712" w:type="dxa"/>
             <w:tcBorders>
               <w:top w:val="nil"/>
               <w:left w:val="nil"/>
@@ -1228,31 +1257,31 @@
         </w:tc>
         <w:tc>
           <w:tcPr>
-            <w:tcW w:w="1247" w:type="dxa"/>
-            <w:tcBorders>
-              <w:top w:val="nil"/>
-              <w:left w:val="nil"/>
-              <w:bottom w:val="single" w:sz="4" w:space="0" w:color="auto"/>
-              <w:right w:val="single" w:sz="4" w:space="0" w:color="auto"/>
-            </w:tcBorders>
-            <w:shd w:val="clear" w:color="auto" w:fill="auto"/>
-            <w:noWrap/>
-            <w:vAlign w:val="bottom"/>
-            <w:hideMark/>
-          </w:tcPr>
-          <w:p>
-            <w:pPr>
-              <w:widowControl/>
-              <w:spacing w:line="240" w:lineRule="auto"/>
-              <w:rPr>
-                <w:rFonts w:ascii="Arial" w:hAnsi="Arial" w:cs="Arial"/>
-                <w:lang w:val="es-ES" w:eastAsia="es-ES"/>
-              </w:rPr>
-            </w:pPr>
-            <w:r>
-              <w:rPr>
-                <w:rFonts w:ascii="Arial" w:hAnsi="Arial" w:cs="Arial"/>
-                <w:lang w:val="eu-ES" w:eastAsia="es-ES"/>
+            <w:tcW w:w="1034" w:type="dxa"/>
+            <w:tcBorders>
+              <w:top w:val="nil"/>
+              <w:left w:val="nil"/>
+              <w:bottom w:val="single" w:sz="4" w:space="0" w:color="auto"/>
+              <w:right w:val="single" w:sz="4" w:space="0" w:color="auto"/>
+            </w:tcBorders>
+            <w:shd w:val="clear" w:color="auto" w:fill="auto"/>
+            <w:noWrap/>
+            <w:vAlign w:val="bottom"/>
+            <w:hideMark/>
+          </w:tcPr>
+          <w:p>
+            <w:pPr>
+              <w:widowControl/>
+              <w:spacing w:line="240" w:lineRule="auto"/>
+              <w:rPr>
+                <w:rFonts w:ascii="Arial" w:hAnsi="Arial" w:cs="Arial"/>
+                <w:lang w:val="es-ES" w:eastAsia="es-ES"/>
+              </w:rPr>
+            </w:pPr>
+            <w:r>
+              <w:rPr>
+                <w:rFonts w:ascii="Arial" w:hAnsi="Arial" w:cs="Arial"/>
+                <w:lang w:val="es-ES" w:eastAsia="es-ES"/>
               </w:rPr>
               <w:t>I5</w:t>
             </w:r>
@@ -1260,7 +1289,7 @@
         </w:tc>
         <w:tc>
           <w:tcPr>
-            <w:tcW w:w="1187" w:type="dxa"/>
+            <w:tcW w:w="1102" w:type="dxa"/>
             <w:tcBorders>
               <w:top w:val="nil"/>
               <w:left w:val="nil"/>
@@ -1292,7 +1321,7 @@
         </w:tc>
         <w:tc>
           <w:tcPr>
-            <w:tcW w:w="1146" w:type="dxa"/>
+            <w:tcW w:w="1067" w:type="dxa"/>
             <w:tcBorders>
               <w:top w:val="nil"/>
               <w:left w:val="nil"/>
@@ -1324,7 +1353,7 @@
         </w:tc>
         <w:tc>
           <w:tcPr>
-            <w:tcW w:w="796" w:type="dxa"/>
+            <w:tcW w:w="813" w:type="dxa"/>
             <w:tcBorders>
               <w:top w:val="nil"/>
               <w:left w:val="nil"/>
@@ -1356,31 +1385,31 @@
         </w:tc>
         <w:tc>
           <w:tcPr>
-            <w:tcW w:w="2455" w:type="dxa"/>
-            <w:tcBorders>
-              <w:top w:val="nil"/>
-              <w:left w:val="nil"/>
-              <w:bottom w:val="single" w:sz="4" w:space="0" w:color="auto"/>
-              <w:right w:val="single" w:sz="4" w:space="0" w:color="auto"/>
-            </w:tcBorders>
-            <w:shd w:val="clear" w:color="auto" w:fill="auto"/>
-            <w:noWrap/>
-            <w:vAlign w:val="bottom"/>
-            <w:hideMark/>
-          </w:tcPr>
-          <w:p>
-            <w:pPr>
-              <w:widowControl/>
-              <w:spacing w:line="240" w:lineRule="auto"/>
-              <w:rPr>
-                <w:rFonts w:ascii="Arial" w:hAnsi="Arial" w:cs="Arial"/>
-                <w:lang w:val="es-ES" w:eastAsia="es-ES"/>
-              </w:rPr>
-            </w:pPr>
-            <w:r>
-              <w:rPr>
-                <w:rFonts w:ascii="Arial" w:hAnsi="Arial" w:cs="Arial"/>
-                <w:lang w:val="eu-ES" w:eastAsia="es-ES"/>
+            <w:tcW w:w="2525" w:type="dxa"/>
+            <w:tcBorders>
+              <w:top w:val="nil"/>
+              <w:left w:val="nil"/>
+              <w:bottom w:val="single" w:sz="4" w:space="0" w:color="auto"/>
+              <w:right w:val="single" w:sz="4" w:space="0" w:color="auto"/>
+            </w:tcBorders>
+            <w:shd w:val="clear" w:color="auto" w:fill="auto"/>
+            <w:noWrap/>
+            <w:vAlign w:val="bottom"/>
+            <w:hideMark/>
+          </w:tcPr>
+          <w:p>
+            <w:pPr>
+              <w:widowControl/>
+              <w:spacing w:line="240" w:lineRule="auto"/>
+              <w:rPr>
+                <w:rFonts w:ascii="Arial" w:hAnsi="Arial" w:cs="Arial"/>
+                <w:lang w:val="es-ES" w:eastAsia="es-ES"/>
+              </w:rPr>
+            </w:pPr>
+            <w:r>
+              <w:rPr>
+                <w:rFonts w:ascii="Arial" w:hAnsi="Arial" w:cs="Arial"/>
+                <w:lang w:val="es-ES" w:eastAsia="es-ES"/>
               </w:rPr>
               <w:t>UPV/EHU</w:t>
             </w:r>
@@ -1389,11 +1418,11 @@
       </w:tr>
       <w:tr>
         <w:trPr>
-          <w:trHeight w:val="258"/>
+          <w:trHeight w:val="238"/>
         </w:trPr>
         <w:tc>
           <w:tcPr>
-            <w:tcW w:w="3020" w:type="dxa"/>
+            <w:tcW w:w="3108" w:type="dxa"/>
             <w:tcBorders>
               <w:top w:val="nil"/>
               <w:left w:val="single" w:sz="4" w:space="0" w:color="auto"/>
@@ -1417,7 +1446,7 @@
             <w:r>
               <w:rPr>
                 <w:rFonts w:ascii="Arial" w:hAnsi="Arial" w:cs="Arial"/>
-                <w:lang w:val="eu-ES" w:eastAsia="es-ES"/>
+                <w:lang w:val="es-ES" w:eastAsia="es-ES"/>
               </w:rPr>
               <w:t>Memoria</w:t>
             </w:r>
@@ -1425,7 +1454,7 @@
         </w:tc>
         <w:tc>
           <w:tcPr>
-            <w:tcW w:w="1353" w:type="dxa"/>
+            <w:tcW w:w="1187" w:type="dxa"/>
             <w:tcBorders>
               <w:top w:val="nil"/>
               <w:left w:val="nil"/>
@@ -1450,7 +1479,7 @@
             <w:r>
               <w:rPr>
                 <w:rFonts w:ascii="Arial" w:hAnsi="Arial" w:cs="Arial"/>
-                <w:lang w:val="eu-ES" w:eastAsia="es-ES"/>
+                <w:lang w:val="es-ES" w:eastAsia="es-ES"/>
               </w:rPr>
               <w:t>3</w:t>
             </w:r>
@@ -1458,7 +1487,7 @@
         </w:tc>
         <w:tc>
           <w:tcPr>
-            <w:tcW w:w="938" w:type="dxa"/>
+            <w:tcW w:w="807" w:type="dxa"/>
             <w:tcBorders>
               <w:top w:val="nil"/>
               <w:left w:val="nil"/>
@@ -1483,7 +1512,7 @@
             <w:r>
               <w:rPr>
                 <w:rFonts w:ascii="Arial" w:hAnsi="Arial" w:cs="Arial"/>
-                <w:lang w:val="eu-ES" w:eastAsia="es-ES"/>
+                <w:lang w:val="es-ES" w:eastAsia="es-ES"/>
               </w:rPr>
               <w:t>5</w:t>
             </w:r>
@@ -1491,71 +1520,89 @@
         </w:tc>
         <w:tc>
           <w:tcPr>
-            <w:tcW w:w="808" w:type="dxa"/>
-            <w:tcBorders>
-              <w:top w:val="nil"/>
-              <w:left w:val="nil"/>
-              <w:bottom w:val="single" w:sz="4" w:space="0" w:color="auto"/>
-              <w:right w:val="single" w:sz="4" w:space="0" w:color="auto"/>
-            </w:tcBorders>
-            <w:shd w:val="clear" w:color="auto" w:fill="auto"/>
-            <w:noWrap/>
-            <w:vAlign w:val="bottom"/>
-            <w:hideMark/>
-          </w:tcPr>
-          <w:p>
-            <w:pPr>
-              <w:widowControl/>
-              <w:spacing w:line="240" w:lineRule="auto"/>
-              <w:rPr>
-                <w:rFonts w:ascii="Arial" w:hAnsi="Arial" w:cs="Arial"/>
-                <w:lang w:val="es-ES" w:eastAsia="es-ES"/>
-              </w:rPr>
-            </w:pPr>
-            <w:r>
-              <w:rPr>
-                <w:rFonts w:ascii="Arial" w:hAnsi="Arial" w:cs="Arial"/>
-                <w:lang w:val="eu-ES" w:eastAsia="es-ES"/>
+            <w:tcW w:w="712" w:type="dxa"/>
+            <w:tcBorders>
+              <w:top w:val="nil"/>
+              <w:left w:val="nil"/>
+              <w:bottom w:val="single" w:sz="4" w:space="0" w:color="auto"/>
+              <w:right w:val="single" w:sz="4" w:space="0" w:color="auto"/>
+            </w:tcBorders>
+            <w:shd w:val="clear" w:color="auto" w:fill="auto"/>
+            <w:noWrap/>
+            <w:vAlign w:val="bottom"/>
+            <w:hideMark/>
+          </w:tcPr>
+          <w:p>
+            <w:pPr>
+              <w:widowControl/>
+              <w:spacing w:line="240" w:lineRule="auto"/>
+              <w:rPr>
+                <w:rFonts w:ascii="Arial" w:hAnsi="Arial" w:cs="Arial"/>
+                <w:lang w:val="es-ES" w:eastAsia="es-ES"/>
+              </w:rPr>
+            </w:pPr>
+            <w:proofErr w:type="spellStart"/>
+            <w:r>
+              <w:rPr>
+                <w:rFonts w:ascii="Arial" w:hAnsi="Arial" w:cs="Arial"/>
+                <w:lang w:val="es-ES" w:eastAsia="es-ES"/>
               </w:rPr>
               <w:t>Irekita</w:t>
             </w:r>
-          </w:p>
-        </w:tc>
-        <w:tc>
-          <w:tcPr>
-            <w:tcW w:w="1247" w:type="dxa"/>
-            <w:tcBorders>
-              <w:top w:val="nil"/>
-              <w:left w:val="nil"/>
-              <w:bottom w:val="single" w:sz="4" w:space="0" w:color="auto"/>
-              <w:right w:val="single" w:sz="4" w:space="0" w:color="auto"/>
-            </w:tcBorders>
-            <w:shd w:val="clear" w:color="auto" w:fill="auto"/>
-            <w:noWrap/>
-            <w:vAlign w:val="bottom"/>
-            <w:hideMark/>
-          </w:tcPr>
-          <w:p>
-            <w:pPr>
-              <w:widowControl/>
-              <w:spacing w:line="240" w:lineRule="auto"/>
-              <w:rPr>
-                <w:rFonts w:ascii="Arial" w:hAnsi="Arial" w:cs="Arial"/>
-                <w:lang w:val="es-ES" w:eastAsia="es-ES"/>
-              </w:rPr>
-            </w:pPr>
-            <w:r>
-              <w:rPr>
-                <w:rFonts w:ascii="Arial" w:hAnsi="Arial" w:cs="Arial"/>
-                <w:lang w:val="eu-ES" w:eastAsia="es-ES"/>
-              </w:rPr>
-              <w:t>I4,I5</w:t>
-            </w:r>
-          </w:p>
-        </w:tc>
-        <w:tc>
-          <w:tcPr>
-            <w:tcW w:w="1187" w:type="dxa"/>
+            <w:proofErr w:type="spellEnd"/>
+          </w:p>
+        </w:tc>
+        <w:tc>
+          <w:tcPr>
+            <w:tcW w:w="1034" w:type="dxa"/>
+            <w:tcBorders>
+              <w:top w:val="nil"/>
+              <w:left w:val="nil"/>
+              <w:bottom w:val="single" w:sz="4" w:space="0" w:color="auto"/>
+              <w:right w:val="single" w:sz="4" w:space="0" w:color="auto"/>
+            </w:tcBorders>
+            <w:shd w:val="clear" w:color="auto" w:fill="auto"/>
+            <w:noWrap/>
+            <w:vAlign w:val="bottom"/>
+            <w:hideMark/>
+          </w:tcPr>
+          <w:p>
+            <w:pPr>
+              <w:widowControl/>
+              <w:spacing w:line="240" w:lineRule="auto"/>
+              <w:rPr>
+                <w:rFonts w:ascii="Arial" w:hAnsi="Arial" w:cs="Arial"/>
+                <w:lang w:val="es-ES" w:eastAsia="es-ES"/>
+              </w:rPr>
+            </w:pPr>
+            <w:r>
+              <w:rPr>
+                <w:rFonts w:ascii="Arial" w:hAnsi="Arial" w:cs="Arial"/>
+                <w:lang w:val="es-ES" w:eastAsia="es-ES"/>
+              </w:rPr>
+              <w:t>I</w:t>
+            </w:r>
+            <w:proofErr w:type="gramStart"/>
+            <w:r>
+              <w:rPr>
+                <w:rFonts w:ascii="Arial" w:hAnsi="Arial" w:cs="Arial"/>
+                <w:lang w:val="es-ES" w:eastAsia="es-ES"/>
+              </w:rPr>
+              <w:t>1,I</w:t>
+            </w:r>
+            <w:proofErr w:type="gramEnd"/>
+            <w:r>
+              <w:rPr>
+                <w:rFonts w:ascii="Arial" w:hAnsi="Arial" w:cs="Arial"/>
+                <w:lang w:val="es-ES" w:eastAsia="es-ES"/>
+              </w:rPr>
+              <w:t>2,I3,I4,I5</w:t>
+            </w:r>
+          </w:p>
+        </w:tc>
+        <w:tc>
+          <w:tcPr>
+            <w:tcW w:w="1102" w:type="dxa"/>
             <w:tcBorders>
               <w:top w:val="nil"/>
               <w:left w:val="nil"/>
@@ -1587,7 +1634,7 @@
         </w:tc>
         <w:tc>
           <w:tcPr>
-            <w:tcW w:w="1146" w:type="dxa"/>
+            <w:tcW w:w="1067" w:type="dxa"/>
             <w:tcBorders>
               <w:top w:val="nil"/>
               <w:left w:val="nil"/>
@@ -1619,7 +1666,7 @@
         </w:tc>
         <w:tc>
           <w:tcPr>
-            <w:tcW w:w="796" w:type="dxa"/>
+            <w:tcW w:w="813" w:type="dxa"/>
             <w:tcBorders>
               <w:top w:val="nil"/>
               <w:left w:val="nil"/>
@@ -1651,31 +1698,31 @@
         </w:tc>
         <w:tc>
           <w:tcPr>
-            <w:tcW w:w="2455" w:type="dxa"/>
-            <w:tcBorders>
-              <w:top w:val="nil"/>
-              <w:left w:val="nil"/>
-              <w:bottom w:val="single" w:sz="4" w:space="0" w:color="auto"/>
-              <w:right w:val="single" w:sz="4" w:space="0" w:color="auto"/>
-            </w:tcBorders>
-            <w:shd w:val="clear" w:color="auto" w:fill="auto"/>
-            <w:noWrap/>
-            <w:vAlign w:val="bottom"/>
-            <w:hideMark/>
-          </w:tcPr>
-          <w:p>
-            <w:pPr>
-              <w:widowControl/>
-              <w:spacing w:line="240" w:lineRule="auto"/>
-              <w:rPr>
-                <w:rFonts w:ascii="Arial" w:hAnsi="Arial" w:cs="Arial"/>
-                <w:lang w:val="es-ES" w:eastAsia="es-ES"/>
-              </w:rPr>
-            </w:pPr>
-            <w:r>
-              <w:rPr>
-                <w:rFonts w:ascii="Arial" w:hAnsi="Arial" w:cs="Arial"/>
-                <w:lang w:val="eu-ES" w:eastAsia="es-ES"/>
+            <w:tcW w:w="2525" w:type="dxa"/>
+            <w:tcBorders>
+              <w:top w:val="nil"/>
+              <w:left w:val="nil"/>
+              <w:bottom w:val="single" w:sz="4" w:space="0" w:color="auto"/>
+              <w:right w:val="single" w:sz="4" w:space="0" w:color="auto"/>
+            </w:tcBorders>
+            <w:shd w:val="clear" w:color="auto" w:fill="auto"/>
+            <w:noWrap/>
+            <w:vAlign w:val="bottom"/>
+            <w:hideMark/>
+          </w:tcPr>
+          <w:p>
+            <w:pPr>
+              <w:widowControl/>
+              <w:spacing w:line="240" w:lineRule="auto"/>
+              <w:rPr>
+                <w:rFonts w:ascii="Arial" w:hAnsi="Arial" w:cs="Arial"/>
+                <w:lang w:val="es-ES" w:eastAsia="es-ES"/>
+              </w:rPr>
+            </w:pPr>
+            <w:r>
+              <w:rPr>
+                <w:rFonts w:ascii="Arial" w:hAnsi="Arial" w:cs="Arial"/>
+                <w:lang w:val="es-ES" w:eastAsia="es-ES"/>
               </w:rPr>
               <w:t>UPV/EHU, CCII-2016N-02</w:t>
             </w:r>
@@ -1684,11 +1731,11 @@
       </w:tr>
       <w:tr>
         <w:trPr>
-          <w:trHeight w:val="258"/>
+          <w:trHeight w:val="238"/>
         </w:trPr>
         <w:tc>
           <w:tcPr>
-            <w:tcW w:w="3020" w:type="dxa"/>
+            <w:tcW w:w="3108" w:type="dxa"/>
             <w:tcBorders>
               <w:top w:val="nil"/>
               <w:left w:val="single" w:sz="4" w:space="0" w:color="auto"/>
@@ -1709,18 +1756,43 @@
                 <w:lang w:val="es-ES" w:eastAsia="es-ES"/>
               </w:rPr>
             </w:pPr>
-            <w:r>
-              <w:rPr>
-                <w:rFonts w:ascii="Arial" w:hAnsi="Arial" w:cs="Arial"/>
-                <w:lang w:val="eu-ES" w:eastAsia="es-ES"/>
-              </w:rPr>
-              <w:t xml:space="preserve">Memoriaren Eranskinak - </w:t>
-            </w:r>
             <w:proofErr w:type="spellStart"/>
             <w:r>
               <w:rPr>
                 <w:rFonts w:ascii="Arial" w:hAnsi="Arial" w:cs="Arial"/>
-                <w:lang w:val="eu-ES" w:eastAsia="es-ES"/>
+                <w:lang w:val="es-ES" w:eastAsia="es-ES"/>
+              </w:rPr>
+              <w:t>Memoriaren</w:t>
+            </w:r>
+            <w:proofErr w:type="spellEnd"/>
+            <w:r>
+              <w:rPr>
+                <w:rFonts w:ascii="Arial" w:hAnsi="Arial" w:cs="Arial"/>
+                <w:lang w:val="es-ES" w:eastAsia="es-ES"/>
+              </w:rPr>
+              <w:t xml:space="preserve"> </w:t>
+            </w:r>
+            <w:proofErr w:type="spellStart"/>
+            <w:r>
+              <w:rPr>
+                <w:rFonts w:ascii="Arial" w:hAnsi="Arial" w:cs="Arial"/>
+                <w:lang w:val="es-ES" w:eastAsia="es-ES"/>
+              </w:rPr>
+              <w:t>Eranskinak</w:t>
+            </w:r>
+            <w:proofErr w:type="spellEnd"/>
+            <w:r>
+              <w:rPr>
+                <w:rFonts w:ascii="Arial" w:hAnsi="Arial" w:cs="Arial"/>
+                <w:lang w:val="es-ES" w:eastAsia="es-ES"/>
+              </w:rPr>
+              <w:t xml:space="preserve"> - </w:t>
+            </w:r>
+            <w:proofErr w:type="spellStart"/>
+            <w:r>
+              <w:rPr>
+                <w:rFonts w:ascii="Arial" w:hAnsi="Arial" w:cs="Arial"/>
+                <w:lang w:val="es-ES" w:eastAsia="es-ES"/>
               </w:rPr>
               <w:t>OpenUp</w:t>
             </w:r>
@@ -1729,7 +1801,7 @@
         </w:tc>
         <w:tc>
           <w:tcPr>
-            <w:tcW w:w="1353" w:type="dxa"/>
+            <w:tcW w:w="1187" w:type="dxa"/>
             <w:tcBorders>
               <w:top w:val="nil"/>
               <w:left w:val="nil"/>
@@ -1754,7 +1826,7 @@
             <w:r>
               <w:rPr>
                 <w:rFonts w:ascii="Arial" w:hAnsi="Arial" w:cs="Arial"/>
-                <w:lang w:val="eu-ES" w:eastAsia="es-ES"/>
+                <w:lang w:val="es-ES" w:eastAsia="es-ES"/>
               </w:rPr>
               <w:t>1</w:t>
             </w:r>
@@ -1762,7 +1834,7 @@
         </w:tc>
         <w:tc>
           <w:tcPr>
-            <w:tcW w:w="938" w:type="dxa"/>
+            <w:tcW w:w="807" w:type="dxa"/>
             <w:tcBorders>
               <w:top w:val="nil"/>
               <w:left w:val="nil"/>
@@ -1787,7 +1859,7 @@
             <w:r>
               <w:rPr>
                 <w:rFonts w:ascii="Arial" w:hAnsi="Arial" w:cs="Arial"/>
-                <w:lang w:val="eu-ES" w:eastAsia="es-ES"/>
+                <w:lang w:val="es-ES" w:eastAsia="es-ES"/>
               </w:rPr>
               <w:t>3</w:t>
             </w:r>
@@ -1795,7 +1867,7 @@
         </w:tc>
         <w:tc>
           <w:tcPr>
-            <w:tcW w:w="808" w:type="dxa"/>
+            <w:tcW w:w="712" w:type="dxa"/>
             <w:tcBorders>
               <w:top w:val="nil"/>
               <w:left w:val="nil"/>
@@ -1829,39 +1901,55 @@
         </w:tc>
         <w:tc>
           <w:tcPr>
-            <w:tcW w:w="1247" w:type="dxa"/>
-            <w:tcBorders>
-              <w:top w:val="nil"/>
-              <w:left w:val="nil"/>
-              <w:bottom w:val="single" w:sz="4" w:space="0" w:color="auto"/>
-              <w:right w:val="single" w:sz="4" w:space="0" w:color="auto"/>
-            </w:tcBorders>
-            <w:shd w:val="clear" w:color="auto" w:fill="auto"/>
-            <w:noWrap/>
-            <w:vAlign w:val="bottom"/>
-            <w:hideMark/>
-          </w:tcPr>
-          <w:p>
-            <w:pPr>
-              <w:widowControl/>
-              <w:spacing w:line="240" w:lineRule="auto"/>
-              <w:rPr>
-                <w:rFonts w:ascii="Arial" w:hAnsi="Arial" w:cs="Arial"/>
-                <w:lang w:val="es-ES" w:eastAsia="es-ES"/>
-              </w:rPr>
-            </w:pPr>
-            <w:r>
-              <w:rPr>
-                <w:rFonts w:ascii="Arial" w:hAnsi="Arial" w:cs="Arial"/>
-                <w:lang w:val="eu-ES" w:eastAsia="es-ES"/>
-              </w:rPr>
-              <w:t>I1,I2,I3,I4,I5</w:t>
-            </w:r>
-          </w:p>
-        </w:tc>
-        <w:tc>
-          <w:tcPr>
-            <w:tcW w:w="1187" w:type="dxa"/>
+            <w:tcW w:w="1034" w:type="dxa"/>
+            <w:tcBorders>
+              <w:top w:val="nil"/>
+              <w:left w:val="nil"/>
+              <w:bottom w:val="single" w:sz="4" w:space="0" w:color="auto"/>
+              <w:right w:val="single" w:sz="4" w:space="0" w:color="auto"/>
+            </w:tcBorders>
+            <w:shd w:val="clear" w:color="auto" w:fill="auto"/>
+            <w:noWrap/>
+            <w:vAlign w:val="bottom"/>
+            <w:hideMark/>
+          </w:tcPr>
+          <w:p>
+            <w:pPr>
+              <w:widowControl/>
+              <w:spacing w:line="240" w:lineRule="auto"/>
+              <w:rPr>
+                <w:rFonts w:ascii="Arial" w:hAnsi="Arial" w:cs="Arial"/>
+                <w:lang w:val="es-ES" w:eastAsia="es-ES"/>
+              </w:rPr>
+            </w:pPr>
+            <w:r>
+              <w:rPr>
+                <w:rFonts w:ascii="Arial" w:hAnsi="Arial" w:cs="Arial"/>
+                <w:lang w:val="es-ES" w:eastAsia="es-ES"/>
+              </w:rPr>
+              <w:t>I</w:t>
+            </w:r>
+            <w:proofErr w:type="gramStart"/>
+            <w:r>
+              <w:rPr>
+                <w:rFonts w:ascii="Arial" w:hAnsi="Arial" w:cs="Arial"/>
+                <w:lang w:val="es-ES" w:eastAsia="es-ES"/>
+              </w:rPr>
+              <w:t>1,I</w:t>
+            </w:r>
+            <w:proofErr w:type="gramEnd"/>
+            <w:r>
+              <w:rPr>
+                <w:rFonts w:ascii="Arial" w:hAnsi="Arial" w:cs="Arial"/>
+                <w:lang w:val="es-ES" w:eastAsia="es-ES"/>
+              </w:rPr>
+              <w:t>2,I3,I4,I5</w:t>
+            </w:r>
+          </w:p>
+        </w:tc>
+        <w:tc>
+          <w:tcPr>
+            <w:tcW w:w="1102" w:type="dxa"/>
             <w:tcBorders>
               <w:top w:val="nil"/>
               <w:left w:val="nil"/>
@@ -1893,7 +1981,7 @@
         </w:tc>
         <w:tc>
           <w:tcPr>
-            <w:tcW w:w="1146" w:type="dxa"/>
+            <w:tcW w:w="1067" w:type="dxa"/>
             <w:tcBorders>
               <w:top w:val="nil"/>
               <w:left w:val="nil"/>
@@ -1925,7 +2013,7 @@
         </w:tc>
         <w:tc>
           <w:tcPr>
-            <w:tcW w:w="796" w:type="dxa"/>
+            <w:tcW w:w="813" w:type="dxa"/>
             <w:tcBorders>
               <w:top w:val="nil"/>
               <w:left w:val="nil"/>
@@ -1957,7 +2045,7 @@
         </w:tc>
         <w:tc>
           <w:tcPr>
-            <w:tcW w:w="2455" w:type="dxa"/>
+            <w:tcW w:w="2525" w:type="dxa"/>
             <w:tcBorders>
               <w:top w:val="nil"/>
               <w:left w:val="nil"/>
@@ -1981,8 +2069,8 @@
             <w:proofErr w:type="spellStart"/>
             <w:r>
               <w:rPr>
-                <w:rFonts w:ascii="Arial" w:hAnsi="Arial" w:cstheme="minorHAnsi"/>
-                <w:lang w:val="eu-ES" w:eastAsia="es-ES"/>
+                <w:rFonts w:ascii="Arial" w:hAnsi="Arial" w:cs="Arial"/>
+                <w:lang w:val="es-ES" w:eastAsia="es-ES"/>
               </w:rPr>
               <w:t>OpenUP</w:t>
             </w:r>
@@ -1992,11 +2080,11 @@
       </w:tr>
       <w:tr>
         <w:trPr>
-          <w:trHeight w:val="258"/>
+          <w:trHeight w:val="238"/>
         </w:trPr>
         <w:tc>
           <w:tcPr>
-            <w:tcW w:w="3020" w:type="dxa"/>
+            <w:tcW w:w="3108" w:type="dxa"/>
             <w:tcBorders>
               <w:top w:val="nil"/>
               <w:left w:val="single" w:sz="4" w:space="0" w:color="auto"/>
@@ -2017,18 +2105,43 @@
                 <w:lang w:val="es-ES" w:eastAsia="es-ES"/>
               </w:rPr>
             </w:pPr>
-            <w:r>
-              <w:rPr>
-                <w:rFonts w:ascii="Arial" w:hAnsi="Arial" w:cs="Arial"/>
-                <w:lang w:val="eu-ES" w:eastAsia="es-ES"/>
-              </w:rPr>
-              <w:t>Memoriaren Eranskinak - CCII-2016N-02</w:t>
-            </w:r>
-          </w:p>
-        </w:tc>
-        <w:tc>
-          <w:tcPr>
-            <w:tcW w:w="1353" w:type="dxa"/>
+            <w:proofErr w:type="spellStart"/>
+            <w:r>
+              <w:rPr>
+                <w:rFonts w:ascii="Arial" w:hAnsi="Arial" w:cs="Arial"/>
+                <w:lang w:val="es-ES" w:eastAsia="es-ES"/>
+              </w:rPr>
+              <w:t>Memoriaren</w:t>
+            </w:r>
+            <w:proofErr w:type="spellEnd"/>
+            <w:r>
+              <w:rPr>
+                <w:rFonts w:ascii="Arial" w:hAnsi="Arial" w:cs="Arial"/>
+                <w:lang w:val="es-ES" w:eastAsia="es-ES"/>
+              </w:rPr>
+              <w:t xml:space="preserve"> </w:t>
+            </w:r>
+            <w:proofErr w:type="spellStart"/>
+            <w:r>
+              <w:rPr>
+                <w:rFonts w:ascii="Arial" w:hAnsi="Arial" w:cs="Arial"/>
+                <w:lang w:val="es-ES" w:eastAsia="es-ES"/>
+              </w:rPr>
+              <w:t>Eranskinak</w:t>
+            </w:r>
+            <w:proofErr w:type="spellEnd"/>
+            <w:r>
+              <w:rPr>
+                <w:rFonts w:ascii="Arial" w:hAnsi="Arial" w:cs="Arial"/>
+                <w:lang w:val="es-ES" w:eastAsia="es-ES"/>
+              </w:rPr>
+              <w:t xml:space="preserve"> - CCII-2016N-02</w:t>
+            </w:r>
+          </w:p>
+        </w:tc>
+        <w:tc>
+          <w:tcPr>
+            <w:tcW w:w="1187" w:type="dxa"/>
             <w:tcBorders>
               <w:top w:val="nil"/>
               <w:left w:val="nil"/>
@@ -2053,7 +2166,7 @@
             <w:r>
               <w:rPr>
                 <w:rFonts w:ascii="Arial" w:hAnsi="Arial" w:cs="Arial"/>
-                <w:lang w:val="eu-ES" w:eastAsia="es-ES"/>
+                <w:lang w:val="es-ES" w:eastAsia="es-ES"/>
               </w:rPr>
               <w:t>1</w:t>
             </w:r>
@@ -2061,7 +2174,7 @@
         </w:tc>
         <w:tc>
           <w:tcPr>
-            <w:tcW w:w="938" w:type="dxa"/>
+            <w:tcW w:w="807" w:type="dxa"/>
             <w:tcBorders>
               <w:top w:val="nil"/>
               <w:left w:val="nil"/>
@@ -2086,7 +2199,7 @@
             <w:r>
               <w:rPr>
                 <w:rFonts w:ascii="Arial" w:hAnsi="Arial" w:cs="Arial"/>
-                <w:lang w:val="eu-ES" w:eastAsia="es-ES"/>
+                <w:lang w:val="es-ES" w:eastAsia="es-ES"/>
               </w:rPr>
               <w:t>3</w:t>
             </w:r>
@@ -2094,7 +2207,7 @@
         </w:tc>
         <w:tc>
           <w:tcPr>
-            <w:tcW w:w="808" w:type="dxa"/>
+            <w:tcW w:w="712" w:type="dxa"/>
             <w:tcBorders>
               <w:top w:val="nil"/>
               <w:left w:val="nil"/>
@@ -2128,39 +2241,55 @@
         </w:tc>
         <w:tc>
           <w:tcPr>
-            <w:tcW w:w="1247" w:type="dxa"/>
-            <w:tcBorders>
-              <w:top w:val="nil"/>
-              <w:left w:val="nil"/>
-              <w:bottom w:val="single" w:sz="4" w:space="0" w:color="auto"/>
-              <w:right w:val="single" w:sz="4" w:space="0" w:color="auto"/>
-            </w:tcBorders>
-            <w:shd w:val="clear" w:color="auto" w:fill="auto"/>
-            <w:noWrap/>
-            <w:vAlign w:val="bottom"/>
-            <w:hideMark/>
-          </w:tcPr>
-          <w:p>
-            <w:pPr>
-              <w:widowControl/>
-              <w:spacing w:line="240" w:lineRule="auto"/>
-              <w:rPr>
-                <w:rFonts w:ascii="Arial" w:hAnsi="Arial" w:cs="Arial"/>
-                <w:lang w:val="es-ES" w:eastAsia="es-ES"/>
-              </w:rPr>
-            </w:pPr>
-            <w:r>
-              <w:rPr>
-                <w:rFonts w:ascii="Arial" w:hAnsi="Arial" w:cs="Arial"/>
-                <w:lang w:val="eu-ES" w:eastAsia="es-ES"/>
-              </w:rPr>
-              <w:t>I1,I2,I3,I4,I5</w:t>
-            </w:r>
-          </w:p>
-        </w:tc>
-        <w:tc>
-          <w:tcPr>
-            <w:tcW w:w="1187" w:type="dxa"/>
+            <w:tcW w:w="1034" w:type="dxa"/>
+            <w:tcBorders>
+              <w:top w:val="nil"/>
+              <w:left w:val="nil"/>
+              <w:bottom w:val="single" w:sz="4" w:space="0" w:color="auto"/>
+              <w:right w:val="single" w:sz="4" w:space="0" w:color="auto"/>
+            </w:tcBorders>
+            <w:shd w:val="clear" w:color="auto" w:fill="auto"/>
+            <w:noWrap/>
+            <w:vAlign w:val="bottom"/>
+            <w:hideMark/>
+          </w:tcPr>
+          <w:p>
+            <w:pPr>
+              <w:widowControl/>
+              <w:spacing w:line="240" w:lineRule="auto"/>
+              <w:rPr>
+                <w:rFonts w:ascii="Arial" w:hAnsi="Arial" w:cs="Arial"/>
+                <w:lang w:val="es-ES" w:eastAsia="es-ES"/>
+              </w:rPr>
+            </w:pPr>
+            <w:r>
+              <w:rPr>
+                <w:rFonts w:ascii="Arial" w:hAnsi="Arial" w:cs="Arial"/>
+                <w:lang w:val="es-ES" w:eastAsia="es-ES"/>
+              </w:rPr>
+              <w:t>I</w:t>
+            </w:r>
+            <w:proofErr w:type="gramStart"/>
+            <w:r>
+              <w:rPr>
+                <w:rFonts w:ascii="Arial" w:hAnsi="Arial" w:cs="Arial"/>
+                <w:lang w:val="es-ES" w:eastAsia="es-ES"/>
+              </w:rPr>
+              <w:t>1,I</w:t>
+            </w:r>
+            <w:proofErr w:type="gramEnd"/>
+            <w:r>
+              <w:rPr>
+                <w:rFonts w:ascii="Arial" w:hAnsi="Arial" w:cs="Arial"/>
+                <w:lang w:val="es-ES" w:eastAsia="es-ES"/>
+              </w:rPr>
+              <w:t>2,I3,I4,I5</w:t>
+            </w:r>
+          </w:p>
+        </w:tc>
+        <w:tc>
+          <w:tcPr>
+            <w:tcW w:w="1102" w:type="dxa"/>
             <w:tcBorders>
               <w:top w:val="nil"/>
               <w:left w:val="nil"/>
@@ -2192,7 +2321,7 @@
         </w:tc>
         <w:tc>
           <w:tcPr>
-            <w:tcW w:w="1146" w:type="dxa"/>
+            <w:tcW w:w="1067" w:type="dxa"/>
             <w:tcBorders>
               <w:top w:val="nil"/>
               <w:left w:val="nil"/>
@@ -2224,7 +2353,7 @@
         </w:tc>
         <w:tc>
           <w:tcPr>
-            <w:tcW w:w="796" w:type="dxa"/>
+            <w:tcW w:w="813" w:type="dxa"/>
             <w:tcBorders>
               <w:top w:val="nil"/>
               <w:left w:val="nil"/>
@@ -2256,31 +2385,31 @@
         </w:tc>
         <w:tc>
           <w:tcPr>
-            <w:tcW w:w="2455" w:type="dxa"/>
-            <w:tcBorders>
-              <w:top w:val="nil"/>
-              <w:left w:val="nil"/>
-              <w:bottom w:val="single" w:sz="4" w:space="0" w:color="auto"/>
-              <w:right w:val="single" w:sz="4" w:space="0" w:color="auto"/>
-            </w:tcBorders>
-            <w:shd w:val="clear" w:color="auto" w:fill="auto"/>
-            <w:noWrap/>
-            <w:vAlign w:val="bottom"/>
-            <w:hideMark/>
-          </w:tcPr>
-          <w:p>
-            <w:pPr>
-              <w:widowControl/>
-              <w:spacing w:line="240" w:lineRule="auto"/>
-              <w:rPr>
-                <w:rFonts w:ascii="Arial" w:hAnsi="Arial" w:cs="Arial"/>
-                <w:lang w:val="es-ES" w:eastAsia="es-ES"/>
-              </w:rPr>
-            </w:pPr>
-            <w:r>
-              <w:rPr>
-                <w:rFonts w:ascii="Arial" w:hAnsi="Arial" w:cstheme="minorHAnsi"/>
-                <w:lang w:val="eu-ES" w:eastAsia="es-ES"/>
+            <w:tcW w:w="2525" w:type="dxa"/>
+            <w:tcBorders>
+              <w:top w:val="nil"/>
+              <w:left w:val="nil"/>
+              <w:bottom w:val="single" w:sz="4" w:space="0" w:color="auto"/>
+              <w:right w:val="single" w:sz="4" w:space="0" w:color="auto"/>
+            </w:tcBorders>
+            <w:shd w:val="clear" w:color="auto" w:fill="auto"/>
+            <w:noWrap/>
+            <w:vAlign w:val="bottom"/>
+            <w:hideMark/>
+          </w:tcPr>
+          <w:p>
+            <w:pPr>
+              <w:widowControl/>
+              <w:spacing w:line="240" w:lineRule="auto"/>
+              <w:rPr>
+                <w:rFonts w:ascii="Arial" w:hAnsi="Arial" w:cs="Arial"/>
+                <w:lang w:val="es-ES" w:eastAsia="es-ES"/>
+              </w:rPr>
+            </w:pPr>
+            <w:r>
+              <w:rPr>
+                <w:rFonts w:ascii="Arial" w:hAnsi="Arial" w:cs="Arial"/>
+                <w:lang w:val="es-ES" w:eastAsia="es-ES"/>
               </w:rPr>
               <w:t>CCII-2016N-02</w:t>
             </w:r>
@@ -2289,11 +2418,11 @@
       </w:tr>
       <w:tr>
         <w:trPr>
-          <w:trHeight w:val="258"/>
+          <w:trHeight w:val="238"/>
         </w:trPr>
         <w:tc>
           <w:tcPr>
-            <w:tcW w:w="3020" w:type="dxa"/>
+            <w:tcW w:w="3108" w:type="dxa"/>
             <w:tcBorders>
               <w:top w:val="nil"/>
               <w:left w:val="single" w:sz="4" w:space="0" w:color="auto"/>
@@ -2343,7 +2472,7 @@
         </w:tc>
         <w:tc>
           <w:tcPr>
-            <w:tcW w:w="1353" w:type="dxa"/>
+            <w:tcW w:w="1187" w:type="dxa"/>
             <w:tcBorders>
               <w:top w:val="nil"/>
               <w:left w:val="nil"/>
@@ -2376,7 +2505,7 @@
         </w:tc>
         <w:tc>
           <w:tcPr>
-            <w:tcW w:w="938" w:type="dxa"/>
+            <w:tcW w:w="807" w:type="dxa"/>
             <w:tcBorders>
               <w:top w:val="nil"/>
               <w:left w:val="nil"/>
@@ -2409,7 +2538,7 @@
         </w:tc>
         <w:tc>
           <w:tcPr>
-            <w:tcW w:w="808" w:type="dxa"/>
+            <w:tcW w:w="712" w:type="dxa"/>
             <w:tcBorders>
               <w:top w:val="nil"/>
               <w:left w:val="nil"/>
@@ -2443,39 +2572,55 @@
         </w:tc>
         <w:tc>
           <w:tcPr>
-            <w:tcW w:w="1247" w:type="dxa"/>
-            <w:tcBorders>
-              <w:top w:val="nil"/>
-              <w:left w:val="nil"/>
-              <w:bottom w:val="single" w:sz="4" w:space="0" w:color="auto"/>
-              <w:right w:val="single" w:sz="4" w:space="0" w:color="auto"/>
-            </w:tcBorders>
-            <w:shd w:val="clear" w:color="auto" w:fill="auto"/>
-            <w:noWrap/>
-            <w:vAlign w:val="bottom"/>
-            <w:hideMark/>
-          </w:tcPr>
-          <w:p>
-            <w:pPr>
-              <w:widowControl/>
-              <w:spacing w:line="240" w:lineRule="auto"/>
-              <w:rPr>
-                <w:rFonts w:ascii="Arial" w:hAnsi="Arial" w:cs="Arial"/>
-                <w:lang w:val="es-ES" w:eastAsia="es-ES"/>
-              </w:rPr>
-            </w:pPr>
-            <w:r>
-              <w:rPr>
-                <w:rFonts w:ascii="Arial" w:hAnsi="Arial" w:cs="Arial"/>
-                <w:lang w:val="es-ES" w:eastAsia="es-ES"/>
-              </w:rPr>
-              <w:t>I1,I2</w:t>
-            </w:r>
-          </w:p>
-        </w:tc>
-        <w:tc>
-          <w:tcPr>
-            <w:tcW w:w="1187" w:type="dxa"/>
+            <w:tcW w:w="1034" w:type="dxa"/>
+            <w:tcBorders>
+              <w:top w:val="nil"/>
+              <w:left w:val="nil"/>
+              <w:bottom w:val="single" w:sz="4" w:space="0" w:color="auto"/>
+              <w:right w:val="single" w:sz="4" w:space="0" w:color="auto"/>
+            </w:tcBorders>
+            <w:shd w:val="clear" w:color="auto" w:fill="auto"/>
+            <w:noWrap/>
+            <w:vAlign w:val="bottom"/>
+            <w:hideMark/>
+          </w:tcPr>
+          <w:p>
+            <w:pPr>
+              <w:widowControl/>
+              <w:spacing w:line="240" w:lineRule="auto"/>
+              <w:rPr>
+                <w:rFonts w:ascii="Arial" w:hAnsi="Arial" w:cs="Arial"/>
+                <w:lang w:val="es-ES" w:eastAsia="es-ES"/>
+              </w:rPr>
+            </w:pPr>
+            <w:r>
+              <w:rPr>
+                <w:rFonts w:ascii="Arial" w:hAnsi="Arial" w:cs="Arial"/>
+                <w:lang w:val="es-ES" w:eastAsia="es-ES"/>
+              </w:rPr>
+              <w:t>I</w:t>
+            </w:r>
+            <w:proofErr w:type="gramStart"/>
+            <w:r>
+              <w:rPr>
+                <w:rFonts w:ascii="Arial" w:hAnsi="Arial" w:cs="Arial"/>
+                <w:lang w:val="es-ES" w:eastAsia="es-ES"/>
+              </w:rPr>
+              <w:t>1,I</w:t>
+            </w:r>
+            <w:proofErr w:type="gramEnd"/>
+            <w:r>
+              <w:rPr>
+                <w:rFonts w:ascii="Arial" w:hAnsi="Arial" w:cs="Arial"/>
+                <w:lang w:val="es-ES" w:eastAsia="es-ES"/>
+              </w:rPr>
+              <w:t>2</w:t>
+            </w:r>
+          </w:p>
+        </w:tc>
+        <w:tc>
+          <w:tcPr>
+            <w:tcW w:w="1102" w:type="dxa"/>
             <w:tcBorders>
               <w:top w:val="nil"/>
               <w:left w:val="nil"/>
@@ -2507,7 +2652,7 @@
         </w:tc>
         <w:tc>
           <w:tcPr>
-            <w:tcW w:w="1146" w:type="dxa"/>
+            <w:tcW w:w="1067" w:type="dxa"/>
             <w:tcBorders>
               <w:top w:val="nil"/>
               <w:left w:val="nil"/>
@@ -2539,7 +2684,7 @@
         </w:tc>
         <w:tc>
           <w:tcPr>
-            <w:tcW w:w="796" w:type="dxa"/>
+            <w:tcW w:w="813" w:type="dxa"/>
             <w:tcBorders>
               <w:top w:val="nil"/>
               <w:left w:val="nil"/>
@@ -2571,7 +2716,7 @@
         </w:tc>
         <w:tc>
           <w:tcPr>
-            <w:tcW w:w="2455" w:type="dxa"/>
+            <w:tcW w:w="2525" w:type="dxa"/>
             <w:tcBorders>
               <w:top w:val="nil"/>
               <w:left w:val="nil"/>
@@ -2606,11 +2751,11 @@
       </w:tr>
       <w:tr>
         <w:trPr>
-          <w:trHeight w:val="258"/>
+          <w:trHeight w:val="238"/>
         </w:trPr>
         <w:tc>
           <w:tcPr>
-            <w:tcW w:w="3020" w:type="dxa"/>
+            <w:tcW w:w="3108" w:type="dxa"/>
             <w:tcBorders>
               <w:top w:val="nil"/>
               <w:left w:val="single" w:sz="4" w:space="0" w:color="auto"/>
@@ -2644,7 +2789,7 @@
         </w:tc>
         <w:tc>
           <w:tcPr>
-            <w:tcW w:w="1353" w:type="dxa"/>
+            <w:tcW w:w="1187" w:type="dxa"/>
             <w:tcBorders>
               <w:top w:val="nil"/>
               <w:left w:val="nil"/>
@@ -2677,7 +2822,7 @@
         </w:tc>
         <w:tc>
           <w:tcPr>
-            <w:tcW w:w="938" w:type="dxa"/>
+            <w:tcW w:w="807" w:type="dxa"/>
             <w:tcBorders>
               <w:top w:val="nil"/>
               <w:left w:val="nil"/>
@@ -2710,7 +2855,7 @@
         </w:tc>
         <w:tc>
           <w:tcPr>
-            <w:tcW w:w="808" w:type="dxa"/>
+            <w:tcW w:w="712" w:type="dxa"/>
             <w:tcBorders>
               <w:top w:val="nil"/>
               <w:left w:val="nil"/>
@@ -2744,39 +2889,55 @@
         </w:tc>
         <w:tc>
           <w:tcPr>
-            <w:tcW w:w="1247" w:type="dxa"/>
-            <w:tcBorders>
-              <w:top w:val="nil"/>
-              <w:left w:val="nil"/>
-              <w:bottom w:val="single" w:sz="4" w:space="0" w:color="auto"/>
-              <w:right w:val="single" w:sz="4" w:space="0" w:color="auto"/>
-            </w:tcBorders>
-            <w:shd w:val="clear" w:color="auto" w:fill="auto"/>
-            <w:noWrap/>
-            <w:vAlign w:val="bottom"/>
-            <w:hideMark/>
-          </w:tcPr>
-          <w:p>
-            <w:pPr>
-              <w:widowControl/>
-              <w:spacing w:line="240" w:lineRule="auto"/>
-              <w:rPr>
-                <w:rFonts w:ascii="Arial" w:hAnsi="Arial" w:cs="Arial"/>
-                <w:lang w:val="es-ES" w:eastAsia="es-ES"/>
-              </w:rPr>
-            </w:pPr>
-            <w:r>
-              <w:rPr>
-                <w:rFonts w:ascii="Arial" w:hAnsi="Arial" w:cs="Arial"/>
-                <w:lang w:val="es-ES" w:eastAsia="es-ES"/>
-              </w:rPr>
-              <w:t>I1,I2</w:t>
-            </w:r>
-          </w:p>
-        </w:tc>
-        <w:tc>
-          <w:tcPr>
-            <w:tcW w:w="1187" w:type="dxa"/>
+            <w:tcW w:w="1034" w:type="dxa"/>
+            <w:tcBorders>
+              <w:top w:val="nil"/>
+              <w:left w:val="nil"/>
+              <w:bottom w:val="single" w:sz="4" w:space="0" w:color="auto"/>
+              <w:right w:val="single" w:sz="4" w:space="0" w:color="auto"/>
+            </w:tcBorders>
+            <w:shd w:val="clear" w:color="auto" w:fill="auto"/>
+            <w:noWrap/>
+            <w:vAlign w:val="bottom"/>
+            <w:hideMark/>
+          </w:tcPr>
+          <w:p>
+            <w:pPr>
+              <w:widowControl/>
+              <w:spacing w:line="240" w:lineRule="auto"/>
+              <w:rPr>
+                <w:rFonts w:ascii="Arial" w:hAnsi="Arial" w:cs="Arial"/>
+                <w:lang w:val="es-ES" w:eastAsia="es-ES"/>
+              </w:rPr>
+            </w:pPr>
+            <w:r>
+              <w:rPr>
+                <w:rFonts w:ascii="Arial" w:hAnsi="Arial" w:cs="Arial"/>
+                <w:lang w:val="es-ES" w:eastAsia="es-ES"/>
+              </w:rPr>
+              <w:t>I</w:t>
+            </w:r>
+            <w:proofErr w:type="gramStart"/>
+            <w:r>
+              <w:rPr>
+                <w:rFonts w:ascii="Arial" w:hAnsi="Arial" w:cs="Arial"/>
+                <w:lang w:val="es-ES" w:eastAsia="es-ES"/>
+              </w:rPr>
+              <w:t>1,I</w:t>
+            </w:r>
+            <w:proofErr w:type="gramEnd"/>
+            <w:r>
+              <w:rPr>
+                <w:rFonts w:ascii="Arial" w:hAnsi="Arial" w:cs="Arial"/>
+                <w:lang w:val="es-ES" w:eastAsia="es-ES"/>
+              </w:rPr>
+              <w:t>2</w:t>
+            </w:r>
+          </w:p>
+        </w:tc>
+        <w:tc>
+          <w:tcPr>
+            <w:tcW w:w="1102" w:type="dxa"/>
             <w:tcBorders>
               <w:top w:val="nil"/>
               <w:left w:val="nil"/>
@@ -2808,7 +2969,7 @@
         </w:tc>
         <w:tc>
           <w:tcPr>
-            <w:tcW w:w="1146" w:type="dxa"/>
+            <w:tcW w:w="1067" w:type="dxa"/>
             <w:tcBorders>
               <w:top w:val="nil"/>
               <w:left w:val="nil"/>
@@ -2840,7 +3001,7 @@
         </w:tc>
         <w:tc>
           <w:tcPr>
-            <w:tcW w:w="796" w:type="dxa"/>
+            <w:tcW w:w="813" w:type="dxa"/>
             <w:tcBorders>
               <w:top w:val="nil"/>
               <w:left w:val="nil"/>
@@ -2872,7 +3033,7 @@
         </w:tc>
         <w:tc>
           <w:tcPr>
-            <w:tcW w:w="2455" w:type="dxa"/>
+            <w:tcW w:w="2525" w:type="dxa"/>
             <w:tcBorders>
               <w:top w:val="nil"/>
               <w:left w:val="nil"/>
@@ -2905,11 +3066,11 @@
       </w:tr>
       <w:tr>
         <w:trPr>
-          <w:trHeight w:val="258"/>
+          <w:trHeight w:val="238"/>
         </w:trPr>
         <w:tc>
           <w:tcPr>
-            <w:tcW w:w="3020" w:type="dxa"/>
+            <w:tcW w:w="3108" w:type="dxa"/>
             <w:tcBorders>
               <w:top w:val="nil"/>
               <w:left w:val="single" w:sz="4" w:space="0" w:color="auto"/>
@@ -2930,18 +3091,20 @@
                 <w:lang w:val="es-ES" w:eastAsia="es-ES"/>
               </w:rPr>
             </w:pPr>
-            <w:r>
-              <w:rPr>
-                <w:rFonts w:ascii="Arial" w:hAnsi="Arial" w:cstheme="minorHAnsi"/>
-                <w:lang w:val="eu-ES" w:eastAsia="es-ES"/>
+            <w:proofErr w:type="spellStart"/>
+            <w:r>
+              <w:rPr>
+                <w:rFonts w:ascii="Arial" w:hAnsi="Arial" w:cs="Arial"/>
+                <w:lang w:val="es-ES" w:eastAsia="es-ES"/>
               </w:rPr>
               <w:t>Plangintza</w:t>
             </w:r>
-          </w:p>
-        </w:tc>
-        <w:tc>
-          <w:tcPr>
-            <w:tcW w:w="1353" w:type="dxa"/>
+            <w:proofErr w:type="spellEnd"/>
+          </w:p>
+        </w:tc>
+        <w:tc>
+          <w:tcPr>
+            <w:tcW w:w="1187" w:type="dxa"/>
             <w:tcBorders>
               <w:top w:val="nil"/>
               <w:left w:val="nil"/>
@@ -2966,7 +3129,7 @@
             <w:r>
               <w:rPr>
                 <w:rFonts w:ascii="Arial" w:hAnsi="Arial" w:cs="Arial"/>
-                <w:lang w:val="eu-ES" w:eastAsia="es-ES"/>
+                <w:lang w:val="es-ES" w:eastAsia="es-ES"/>
               </w:rPr>
               <w:t>3</w:t>
             </w:r>
@@ -2974,7 +3137,7 @@
         </w:tc>
         <w:tc>
           <w:tcPr>
-            <w:tcW w:w="938" w:type="dxa"/>
+            <w:tcW w:w="807" w:type="dxa"/>
             <w:tcBorders>
               <w:top w:val="nil"/>
               <w:left w:val="nil"/>
@@ -2999,7 +3162,7 @@
             <w:r>
               <w:rPr>
                 <w:rFonts w:ascii="Arial" w:hAnsi="Arial" w:cs="Arial"/>
-                <w:lang w:val="eu-ES" w:eastAsia="es-ES"/>
+                <w:lang w:val="es-ES" w:eastAsia="es-ES"/>
               </w:rPr>
               <w:t>2</w:t>
             </w:r>
@@ -3007,63 +3170,65 @@
         </w:tc>
         <w:tc>
           <w:tcPr>
-            <w:tcW w:w="808" w:type="dxa"/>
-            <w:tcBorders>
-              <w:top w:val="nil"/>
-              <w:left w:val="nil"/>
-              <w:bottom w:val="single" w:sz="4" w:space="0" w:color="auto"/>
-              <w:right w:val="single" w:sz="4" w:space="0" w:color="auto"/>
-            </w:tcBorders>
-            <w:shd w:val="clear" w:color="auto" w:fill="auto"/>
-            <w:noWrap/>
-            <w:vAlign w:val="bottom"/>
-            <w:hideMark/>
-          </w:tcPr>
-          <w:p>
-            <w:pPr>
-              <w:widowControl/>
-              <w:spacing w:line="240" w:lineRule="auto"/>
-              <w:rPr>
-                <w:rFonts w:ascii="Arial" w:hAnsi="Arial" w:cs="Arial"/>
-                <w:lang w:val="es-ES" w:eastAsia="es-ES"/>
-              </w:rPr>
-            </w:pPr>
-            <w:r>
-              <w:rPr>
-                <w:rFonts w:ascii="Arial" w:hAnsi="Arial" w:cs="Arial"/>
-                <w:lang w:val="eu-ES" w:eastAsia="es-ES"/>
+            <w:tcW w:w="712" w:type="dxa"/>
+            <w:tcBorders>
+              <w:top w:val="nil"/>
+              <w:left w:val="nil"/>
+              <w:bottom w:val="single" w:sz="4" w:space="0" w:color="auto"/>
+              <w:right w:val="single" w:sz="4" w:space="0" w:color="auto"/>
+            </w:tcBorders>
+            <w:shd w:val="clear" w:color="auto" w:fill="auto"/>
+            <w:noWrap/>
+            <w:vAlign w:val="bottom"/>
+            <w:hideMark/>
+          </w:tcPr>
+          <w:p>
+            <w:pPr>
+              <w:widowControl/>
+              <w:spacing w:line="240" w:lineRule="auto"/>
+              <w:rPr>
+                <w:rFonts w:ascii="Arial" w:hAnsi="Arial" w:cs="Arial"/>
+                <w:lang w:val="es-ES" w:eastAsia="es-ES"/>
+              </w:rPr>
+            </w:pPr>
+            <w:proofErr w:type="spellStart"/>
+            <w:r>
+              <w:rPr>
+                <w:rFonts w:ascii="Arial" w:hAnsi="Arial" w:cs="Arial"/>
+                <w:lang w:val="es-ES" w:eastAsia="es-ES"/>
               </w:rPr>
               <w:t>Irekita</w:t>
             </w:r>
-          </w:p>
-        </w:tc>
-        <w:tc>
-          <w:tcPr>
-            <w:tcW w:w="1247" w:type="dxa"/>
-            <w:tcBorders>
-              <w:top w:val="nil"/>
-              <w:left w:val="nil"/>
-              <w:bottom w:val="single" w:sz="4" w:space="0" w:color="auto"/>
-              <w:right w:val="single" w:sz="4" w:space="0" w:color="auto"/>
-            </w:tcBorders>
-            <w:shd w:val="clear" w:color="auto" w:fill="auto"/>
-            <w:noWrap/>
-            <w:vAlign w:val="bottom"/>
-            <w:hideMark/>
-          </w:tcPr>
-          <w:p>
-            <w:pPr>
-              <w:widowControl/>
-              <w:spacing w:line="240" w:lineRule="auto"/>
-              <w:rPr>
-                <w:rFonts w:ascii="Arial" w:hAnsi="Arial" w:cs="Arial"/>
-                <w:lang w:val="es-ES" w:eastAsia="es-ES"/>
-              </w:rPr>
-            </w:pPr>
-            <w:r>
-              <w:rPr>
-                <w:rFonts w:ascii="Arial" w:hAnsi="Arial" w:cs="Arial"/>
-                <w:lang w:val="eu-ES" w:eastAsia="es-ES"/>
+            <w:proofErr w:type="spellEnd"/>
+          </w:p>
+        </w:tc>
+        <w:tc>
+          <w:tcPr>
+            <w:tcW w:w="1034" w:type="dxa"/>
+            <w:tcBorders>
+              <w:top w:val="nil"/>
+              <w:left w:val="nil"/>
+              <w:bottom w:val="single" w:sz="4" w:space="0" w:color="auto"/>
+              <w:right w:val="single" w:sz="4" w:space="0" w:color="auto"/>
+            </w:tcBorders>
+            <w:shd w:val="clear" w:color="auto" w:fill="auto"/>
+            <w:noWrap/>
+            <w:vAlign w:val="bottom"/>
+            <w:hideMark/>
+          </w:tcPr>
+          <w:p>
+            <w:pPr>
+              <w:widowControl/>
+              <w:spacing w:line="240" w:lineRule="auto"/>
+              <w:rPr>
+                <w:rFonts w:ascii="Arial" w:hAnsi="Arial" w:cs="Arial"/>
+                <w:lang w:val="es-ES" w:eastAsia="es-ES"/>
+              </w:rPr>
+            </w:pPr>
+            <w:r>
+              <w:rPr>
+                <w:rFonts w:ascii="Arial" w:hAnsi="Arial" w:cs="Arial"/>
+                <w:lang w:val="es-ES" w:eastAsia="es-ES"/>
               </w:rPr>
               <w:t>I1</w:t>
             </w:r>
@@ -3071,7 +3236,7 @@
         </w:tc>
         <w:tc>
           <w:tcPr>
-            <w:tcW w:w="1187" w:type="dxa"/>
+            <w:tcW w:w="1102" w:type="dxa"/>
             <w:tcBorders>
               <w:top w:val="nil"/>
               <w:left w:val="nil"/>
@@ -3103,7 +3268,7 @@
         </w:tc>
         <w:tc>
           <w:tcPr>
-            <w:tcW w:w="1146" w:type="dxa"/>
+            <w:tcW w:w="1067" w:type="dxa"/>
             <w:tcBorders>
               <w:top w:val="nil"/>
               <w:left w:val="nil"/>
@@ -3135,7 +3300,7 @@
         </w:tc>
         <w:tc>
           <w:tcPr>
-            <w:tcW w:w="796" w:type="dxa"/>
+            <w:tcW w:w="813" w:type="dxa"/>
             <w:tcBorders>
               <w:top w:val="nil"/>
               <w:left w:val="nil"/>
@@ -3167,7 +3332,7 @@
         </w:tc>
         <w:tc>
           <w:tcPr>
-            <w:tcW w:w="2455" w:type="dxa"/>
+            <w:tcW w:w="2525" w:type="dxa"/>
             <w:tcBorders>
               <w:top w:val="nil"/>
               <w:left w:val="nil"/>
@@ -3192,7 +3357,7 @@
             <w:r>
               <w:rPr>
                 <w:rFonts w:ascii="Arial" w:hAnsi="Arial" w:cs="Arial"/>
-                <w:lang w:val="eu-ES" w:eastAsia="es-ES"/>
+                <w:lang w:val="es-ES" w:eastAsia="es-ES"/>
               </w:rPr>
               <w:t>OpenUP</w:t>
             </w:r>
@@ -3202,11 +3367,11 @@
       </w:tr>
       <w:tr>
         <w:trPr>
-          <w:trHeight w:val="258"/>
+          <w:trHeight w:val="238"/>
         </w:trPr>
         <w:tc>
           <w:tcPr>
-            <w:tcW w:w="3020" w:type="dxa"/>
+            <w:tcW w:w="3108" w:type="dxa"/>
             <w:tcBorders>
               <w:top w:val="nil"/>
               <w:left w:val="single" w:sz="4" w:space="0" w:color="auto"/>
@@ -3272,7 +3437,7 @@
         </w:tc>
         <w:tc>
           <w:tcPr>
-            <w:tcW w:w="1353" w:type="dxa"/>
+            <w:tcW w:w="1187" w:type="dxa"/>
             <w:tcBorders>
               <w:top w:val="nil"/>
               <w:left w:val="nil"/>
@@ -3305,7 +3470,7 @@
         </w:tc>
         <w:tc>
           <w:tcPr>
-            <w:tcW w:w="938" w:type="dxa"/>
+            <w:tcW w:w="807" w:type="dxa"/>
             <w:tcBorders>
               <w:top w:val="nil"/>
               <w:left w:val="nil"/>
@@ -3338,7 +3503,7 @@
         </w:tc>
         <w:tc>
           <w:tcPr>
-            <w:tcW w:w="808" w:type="dxa"/>
+            <w:tcW w:w="712" w:type="dxa"/>
             <w:tcBorders>
               <w:top w:val="nil"/>
               <w:left w:val="nil"/>
@@ -3372,7 +3537,7 @@
         </w:tc>
         <w:tc>
           <w:tcPr>
-            <w:tcW w:w="1247" w:type="dxa"/>
+            <w:tcW w:w="1034" w:type="dxa"/>
             <w:tcBorders>
               <w:top w:val="nil"/>
               <w:left w:val="nil"/>
@@ -3404,7 +3569,7 @@
         </w:tc>
         <w:tc>
           <w:tcPr>
-            <w:tcW w:w="1187" w:type="dxa"/>
+            <w:tcW w:w="1102" w:type="dxa"/>
             <w:tcBorders>
               <w:top w:val="nil"/>
               <w:left w:val="nil"/>
@@ -3436,7 +3601,7 @@
         </w:tc>
         <w:tc>
           <w:tcPr>
-            <w:tcW w:w="1146" w:type="dxa"/>
+            <w:tcW w:w="1067" w:type="dxa"/>
             <w:tcBorders>
               <w:top w:val="nil"/>
               <w:left w:val="nil"/>
@@ -3468,7 +3633,7 @@
         </w:tc>
         <w:tc>
           <w:tcPr>
-            <w:tcW w:w="796" w:type="dxa"/>
+            <w:tcW w:w="813" w:type="dxa"/>
             <w:tcBorders>
               <w:top w:val="nil"/>
               <w:left w:val="nil"/>
@@ -3500,7 +3665,7 @@
         </w:tc>
         <w:tc>
           <w:tcPr>
-            <w:tcW w:w="2455" w:type="dxa"/>
+            <w:tcW w:w="2525" w:type="dxa"/>
             <w:tcBorders>
               <w:top w:val="nil"/>
               <w:left w:val="nil"/>
@@ -3542,11 +3707,11 @@
       </w:tr>
       <w:tr>
         <w:trPr>
-          <w:trHeight w:val="258"/>
+          <w:trHeight w:val="238"/>
         </w:trPr>
         <w:tc>
           <w:tcPr>
-            <w:tcW w:w="3020" w:type="dxa"/>
+            <w:tcW w:w="3108" w:type="dxa"/>
             <w:tcBorders>
               <w:top w:val="nil"/>
               <w:left w:val="single" w:sz="4" w:space="0" w:color="auto"/>
@@ -3596,7 +3761,7 @@
         </w:tc>
         <w:tc>
           <w:tcPr>
-            <w:tcW w:w="1353" w:type="dxa"/>
+            <w:tcW w:w="1187" w:type="dxa"/>
             <w:tcBorders>
               <w:top w:val="nil"/>
               <w:left w:val="nil"/>
@@ -3629,7 +3794,7 @@
         </w:tc>
         <w:tc>
           <w:tcPr>
-            <w:tcW w:w="938" w:type="dxa"/>
+            <w:tcW w:w="807" w:type="dxa"/>
             <w:tcBorders>
               <w:top w:val="nil"/>
               <w:left w:val="nil"/>
@@ -3662,7 +3827,7 @@
         </w:tc>
         <w:tc>
           <w:tcPr>
-            <w:tcW w:w="808" w:type="dxa"/>
+            <w:tcW w:w="712" w:type="dxa"/>
             <w:tcBorders>
               <w:top w:val="nil"/>
               <w:left w:val="nil"/>
@@ -3696,39 +3861,55 @@
         </w:tc>
         <w:tc>
           <w:tcPr>
-            <w:tcW w:w="1247" w:type="dxa"/>
-            <w:tcBorders>
-              <w:top w:val="nil"/>
-              <w:left w:val="nil"/>
-              <w:bottom w:val="single" w:sz="4" w:space="0" w:color="auto"/>
-              <w:right w:val="single" w:sz="4" w:space="0" w:color="auto"/>
-            </w:tcBorders>
-            <w:shd w:val="clear" w:color="auto" w:fill="auto"/>
-            <w:noWrap/>
-            <w:vAlign w:val="bottom"/>
-            <w:hideMark/>
-          </w:tcPr>
-          <w:p>
-            <w:pPr>
-              <w:widowControl/>
-              <w:spacing w:line="240" w:lineRule="auto"/>
-              <w:rPr>
-                <w:rFonts w:ascii="Arial" w:hAnsi="Arial" w:cs="Arial"/>
-                <w:lang w:val="es-ES" w:eastAsia="es-ES"/>
-              </w:rPr>
-            </w:pPr>
-            <w:r>
-              <w:rPr>
-                <w:rFonts w:ascii="Arial" w:hAnsi="Arial" w:cs="Arial"/>
-                <w:lang w:val="es-ES" w:eastAsia="es-ES"/>
-              </w:rPr>
-              <w:t>I1,I2,I3,I4</w:t>
-            </w:r>
-          </w:p>
-        </w:tc>
-        <w:tc>
-          <w:tcPr>
-            <w:tcW w:w="1187" w:type="dxa"/>
+            <w:tcW w:w="1034" w:type="dxa"/>
+            <w:tcBorders>
+              <w:top w:val="nil"/>
+              <w:left w:val="nil"/>
+              <w:bottom w:val="single" w:sz="4" w:space="0" w:color="auto"/>
+              <w:right w:val="single" w:sz="4" w:space="0" w:color="auto"/>
+            </w:tcBorders>
+            <w:shd w:val="clear" w:color="auto" w:fill="auto"/>
+            <w:noWrap/>
+            <w:vAlign w:val="bottom"/>
+            <w:hideMark/>
+          </w:tcPr>
+          <w:p>
+            <w:pPr>
+              <w:widowControl/>
+              <w:spacing w:line="240" w:lineRule="auto"/>
+              <w:rPr>
+                <w:rFonts w:ascii="Arial" w:hAnsi="Arial" w:cs="Arial"/>
+                <w:lang w:val="es-ES" w:eastAsia="es-ES"/>
+              </w:rPr>
+            </w:pPr>
+            <w:r>
+              <w:rPr>
+                <w:rFonts w:ascii="Arial" w:hAnsi="Arial" w:cs="Arial"/>
+                <w:lang w:val="es-ES" w:eastAsia="es-ES"/>
+              </w:rPr>
+              <w:t>I</w:t>
+            </w:r>
+            <w:proofErr w:type="gramStart"/>
+            <w:r>
+              <w:rPr>
+                <w:rFonts w:ascii="Arial" w:hAnsi="Arial" w:cs="Arial"/>
+                <w:lang w:val="es-ES" w:eastAsia="es-ES"/>
+              </w:rPr>
+              <w:t>1,I</w:t>
+            </w:r>
+            <w:proofErr w:type="gramEnd"/>
+            <w:r>
+              <w:rPr>
+                <w:rFonts w:ascii="Arial" w:hAnsi="Arial" w:cs="Arial"/>
+                <w:lang w:val="es-ES" w:eastAsia="es-ES"/>
+              </w:rPr>
+              <w:t>2,I3,I4</w:t>
+            </w:r>
+          </w:p>
+        </w:tc>
+        <w:tc>
+          <w:tcPr>
+            <w:tcW w:w="1102" w:type="dxa"/>
             <w:tcBorders>
               <w:top w:val="nil"/>
               <w:left w:val="nil"/>
@@ -3760,7 +3941,7 @@
         </w:tc>
         <w:tc>
           <w:tcPr>
-            <w:tcW w:w="1146" w:type="dxa"/>
+            <w:tcW w:w="1067" w:type="dxa"/>
             <w:tcBorders>
               <w:top w:val="nil"/>
               <w:left w:val="nil"/>
@@ -3792,7 +3973,7 @@
         </w:tc>
         <w:tc>
           <w:tcPr>
-            <w:tcW w:w="796" w:type="dxa"/>
+            <w:tcW w:w="813" w:type="dxa"/>
             <w:tcBorders>
               <w:top w:val="nil"/>
               <w:left w:val="nil"/>
@@ -3824,7 +4005,7 @@
         </w:tc>
         <w:tc>
           <w:tcPr>
-            <w:tcW w:w="2455" w:type="dxa"/>
+            <w:tcW w:w="2525" w:type="dxa"/>
             <w:tcBorders>
               <w:top w:val="nil"/>
               <w:left w:val="nil"/>
@@ -3857,11 +4038,11 @@
       </w:tr>
       <w:tr>
         <w:trPr>
-          <w:trHeight w:val="258"/>
+          <w:trHeight w:val="238"/>
         </w:trPr>
         <w:tc>
           <w:tcPr>
-            <w:tcW w:w="3020" w:type="dxa"/>
+            <w:tcW w:w="3108" w:type="dxa"/>
             <w:tcBorders>
               <w:top w:val="nil"/>
               <w:left w:val="single" w:sz="4" w:space="0" w:color="auto"/>
@@ -3911,7 +4092,7 @@
         </w:tc>
         <w:tc>
           <w:tcPr>
-            <w:tcW w:w="1353" w:type="dxa"/>
+            <w:tcW w:w="1187" w:type="dxa"/>
             <w:tcBorders>
               <w:top w:val="nil"/>
               <w:left w:val="nil"/>
@@ -3944,7 +4125,7 @@
         </w:tc>
         <w:tc>
           <w:tcPr>
-            <w:tcW w:w="938" w:type="dxa"/>
+            <w:tcW w:w="807" w:type="dxa"/>
             <w:tcBorders>
               <w:top w:val="nil"/>
               <w:left w:val="nil"/>
@@ -3977,7 +4158,7 @@
         </w:tc>
         <w:tc>
           <w:tcPr>
-            <w:tcW w:w="808" w:type="dxa"/>
+            <w:tcW w:w="712" w:type="dxa"/>
             <w:tcBorders>
               <w:top w:val="nil"/>
               <w:left w:val="nil"/>
@@ -4011,39 +4192,55 @@
         </w:tc>
         <w:tc>
           <w:tcPr>
-            <w:tcW w:w="1247" w:type="dxa"/>
-            <w:tcBorders>
-              <w:top w:val="nil"/>
-              <w:left w:val="nil"/>
-              <w:bottom w:val="single" w:sz="4" w:space="0" w:color="auto"/>
-              <w:right w:val="single" w:sz="4" w:space="0" w:color="auto"/>
-            </w:tcBorders>
-            <w:shd w:val="clear" w:color="auto" w:fill="auto"/>
-            <w:noWrap/>
-            <w:vAlign w:val="bottom"/>
-            <w:hideMark/>
-          </w:tcPr>
-          <w:p>
-            <w:pPr>
-              <w:widowControl/>
-              <w:spacing w:line="240" w:lineRule="auto"/>
-              <w:rPr>
-                <w:rFonts w:ascii="Arial" w:hAnsi="Arial" w:cs="Arial"/>
-                <w:lang w:val="es-ES" w:eastAsia="es-ES"/>
-              </w:rPr>
-            </w:pPr>
-            <w:r>
-              <w:rPr>
-                <w:rFonts w:ascii="Arial" w:hAnsi="Arial" w:cs="Arial"/>
-                <w:lang w:val="eu-ES" w:eastAsia="es-ES"/>
-              </w:rPr>
-              <w:t>I1,I2,I3,I4,I5</w:t>
-            </w:r>
-          </w:p>
-        </w:tc>
-        <w:tc>
-          <w:tcPr>
-            <w:tcW w:w="1187" w:type="dxa"/>
+            <w:tcW w:w="1034" w:type="dxa"/>
+            <w:tcBorders>
+              <w:top w:val="nil"/>
+              <w:left w:val="nil"/>
+              <w:bottom w:val="single" w:sz="4" w:space="0" w:color="auto"/>
+              <w:right w:val="single" w:sz="4" w:space="0" w:color="auto"/>
+            </w:tcBorders>
+            <w:shd w:val="clear" w:color="auto" w:fill="auto"/>
+            <w:noWrap/>
+            <w:vAlign w:val="bottom"/>
+            <w:hideMark/>
+          </w:tcPr>
+          <w:p>
+            <w:pPr>
+              <w:widowControl/>
+              <w:spacing w:line="240" w:lineRule="auto"/>
+              <w:rPr>
+                <w:rFonts w:ascii="Arial" w:hAnsi="Arial" w:cs="Arial"/>
+                <w:lang w:val="es-ES" w:eastAsia="es-ES"/>
+              </w:rPr>
+            </w:pPr>
+            <w:r>
+              <w:rPr>
+                <w:rFonts w:ascii="Arial" w:hAnsi="Arial" w:cs="Arial"/>
+                <w:lang w:val="es-ES" w:eastAsia="es-ES"/>
+              </w:rPr>
+              <w:t>I</w:t>
+            </w:r>
+            <w:proofErr w:type="gramStart"/>
+            <w:r>
+              <w:rPr>
+                <w:rFonts w:ascii="Arial" w:hAnsi="Arial" w:cs="Arial"/>
+                <w:lang w:val="es-ES" w:eastAsia="es-ES"/>
+              </w:rPr>
+              <w:t>1,I</w:t>
+            </w:r>
+            <w:proofErr w:type="gramEnd"/>
+            <w:r>
+              <w:rPr>
+                <w:rFonts w:ascii="Arial" w:hAnsi="Arial" w:cs="Arial"/>
+                <w:lang w:val="es-ES" w:eastAsia="es-ES"/>
+              </w:rPr>
+              <w:t>2,I3,I4,I5</w:t>
+            </w:r>
+          </w:p>
+        </w:tc>
+        <w:tc>
+          <w:tcPr>
+            <w:tcW w:w="1102" w:type="dxa"/>
             <w:tcBorders>
               <w:top w:val="nil"/>
               <w:left w:val="nil"/>
@@ -4075,7 +4272,7 @@
         </w:tc>
         <w:tc>
           <w:tcPr>
-            <w:tcW w:w="1146" w:type="dxa"/>
+            <w:tcW w:w="1067" w:type="dxa"/>
             <w:tcBorders>
               <w:top w:val="nil"/>
               <w:left w:val="nil"/>
@@ -4107,7 +4304,7 @@
         </w:tc>
         <w:tc>
           <w:tcPr>
-            <w:tcW w:w="796" w:type="dxa"/>
+            <w:tcW w:w="813" w:type="dxa"/>
             <w:tcBorders>
               <w:top w:val="nil"/>
               <w:left w:val="nil"/>
@@ -4139,7 +4336,7 @@
         </w:tc>
         <w:tc>
           <w:tcPr>
-            <w:tcW w:w="2455" w:type="dxa"/>
+            <w:tcW w:w="2525" w:type="dxa"/>
             <w:tcBorders>
               <w:top w:val="nil"/>
               <w:left w:val="nil"/>
@@ -4174,11 +4371,11 @@
       </w:tr>
       <w:tr>
         <w:trPr>
-          <w:trHeight w:val="258"/>
+          <w:trHeight w:val="238"/>
         </w:trPr>
         <w:tc>
           <w:tcPr>
-            <w:tcW w:w="3020" w:type="dxa"/>
+            <w:tcW w:w="3108" w:type="dxa"/>
             <w:tcBorders>
               <w:top w:val="nil"/>
               <w:left w:val="single" w:sz="4" w:space="0" w:color="auto"/>
@@ -4244,7 +4441,7 @@
         </w:tc>
         <w:tc>
           <w:tcPr>
-            <w:tcW w:w="1353" w:type="dxa"/>
+            <w:tcW w:w="1187" w:type="dxa"/>
             <w:tcBorders>
               <w:top w:val="nil"/>
               <w:left w:val="nil"/>
@@ -4277,7 +4474,7 @@
         </w:tc>
         <w:tc>
           <w:tcPr>
-            <w:tcW w:w="938" w:type="dxa"/>
+            <w:tcW w:w="807" w:type="dxa"/>
             <w:tcBorders>
               <w:top w:val="nil"/>
               <w:left w:val="nil"/>
@@ -4310,7 +4507,7 @@
         </w:tc>
         <w:tc>
           <w:tcPr>
-            <w:tcW w:w="808" w:type="dxa"/>
+            <w:tcW w:w="712" w:type="dxa"/>
             <w:tcBorders>
               <w:top w:val="nil"/>
               <w:left w:val="nil"/>
@@ -4344,7 +4541,7 @@
         </w:tc>
         <w:tc>
           <w:tcPr>
-            <w:tcW w:w="1247" w:type="dxa"/>
+            <w:tcW w:w="1034" w:type="dxa"/>
             <w:tcBorders>
               <w:top w:val="nil"/>
               <w:left w:val="nil"/>
@@ -4376,7 +4573,7 @@
         </w:tc>
         <w:tc>
           <w:tcPr>
-            <w:tcW w:w="1187" w:type="dxa"/>
+            <w:tcW w:w="1102" w:type="dxa"/>
             <w:tcBorders>
               <w:top w:val="nil"/>
               <w:left w:val="nil"/>
@@ -4408,7 +4605,7 @@
         </w:tc>
         <w:tc>
           <w:tcPr>
-            <w:tcW w:w="1146" w:type="dxa"/>
+            <w:tcW w:w="1067" w:type="dxa"/>
             <w:tcBorders>
               <w:top w:val="nil"/>
               <w:left w:val="nil"/>
@@ -4440,7 +4637,7 @@
         </w:tc>
         <w:tc>
           <w:tcPr>
-            <w:tcW w:w="796" w:type="dxa"/>
+            <w:tcW w:w="813" w:type="dxa"/>
             <w:tcBorders>
               <w:top w:val="nil"/>
               <w:left w:val="nil"/>
@@ -4472,7 +4669,7 @@
         </w:tc>
         <w:tc>
           <w:tcPr>
-            <w:tcW w:w="2455" w:type="dxa"/>
+            <w:tcW w:w="2525" w:type="dxa"/>
             <w:tcBorders>
               <w:top w:val="nil"/>
               <w:left w:val="nil"/>
@@ -4514,11 +4711,11 @@
       </w:tr>
       <w:tr>
         <w:trPr>
-          <w:trHeight w:val="258"/>
+          <w:trHeight w:val="238"/>
         </w:trPr>
         <w:tc>
           <w:tcPr>
-            <w:tcW w:w="3020" w:type="dxa"/>
+            <w:tcW w:w="3108" w:type="dxa"/>
             <w:tcBorders>
               <w:top w:val="nil"/>
               <w:left w:val="single" w:sz="4" w:space="0" w:color="auto"/>
@@ -4591,7 +4788,7 @@
         </w:tc>
         <w:tc>
           <w:tcPr>
-            <w:tcW w:w="1353" w:type="dxa"/>
+            <w:tcW w:w="1187" w:type="dxa"/>
             <w:tcBorders>
               <w:top w:val="nil"/>
               <w:left w:val="nil"/>
@@ -4624,7 +4821,7 @@
         </w:tc>
         <w:tc>
           <w:tcPr>
-            <w:tcW w:w="938" w:type="dxa"/>
+            <w:tcW w:w="807" w:type="dxa"/>
             <w:tcBorders>
               <w:top w:val="nil"/>
               <w:left w:val="nil"/>
@@ -4657,7 +4854,7 @@
         </w:tc>
         <w:tc>
           <w:tcPr>
-            <w:tcW w:w="808" w:type="dxa"/>
+            <w:tcW w:w="712" w:type="dxa"/>
             <w:tcBorders>
               <w:top w:val="nil"/>
               <w:left w:val="nil"/>
@@ -4691,7 +4888,7 @@
         </w:tc>
         <w:tc>
           <w:tcPr>
-            <w:tcW w:w="1247" w:type="dxa"/>
+            <w:tcW w:w="1034" w:type="dxa"/>
             <w:tcBorders>
               <w:top w:val="nil"/>
               <w:left w:val="nil"/>
@@ -4723,7 +4920,7 @@
         </w:tc>
         <w:tc>
           <w:tcPr>
-            <w:tcW w:w="1187" w:type="dxa"/>
+            <w:tcW w:w="1102" w:type="dxa"/>
             <w:tcBorders>
               <w:top w:val="nil"/>
               <w:left w:val="nil"/>
@@ -4755,7 +4952,7 @@
         </w:tc>
         <w:tc>
           <w:tcPr>
-            <w:tcW w:w="1146" w:type="dxa"/>
+            <w:tcW w:w="1067" w:type="dxa"/>
             <w:tcBorders>
               <w:top w:val="nil"/>
               <w:left w:val="nil"/>
@@ -4787,7 +4984,7 @@
         </w:tc>
         <w:tc>
           <w:tcPr>
-            <w:tcW w:w="796" w:type="dxa"/>
+            <w:tcW w:w="813" w:type="dxa"/>
             <w:tcBorders>
               <w:top w:val="nil"/>
               <w:left w:val="nil"/>
@@ -4819,7 +5016,7 @@
         </w:tc>
         <w:tc>
           <w:tcPr>
-            <w:tcW w:w="2455" w:type="dxa"/>
+            <w:tcW w:w="2525" w:type="dxa"/>
             <w:tcBorders>
               <w:top w:val="nil"/>
               <w:left w:val="nil"/>
@@ -4852,11 +5049,11 @@
       </w:tr>
       <w:tr>
         <w:trPr>
-          <w:trHeight w:val="258"/>
+          <w:trHeight w:val="238"/>
         </w:trPr>
         <w:tc>
           <w:tcPr>
-            <w:tcW w:w="3020" w:type="dxa"/>
+            <w:tcW w:w="3108" w:type="dxa"/>
             <w:tcBorders>
               <w:top w:val="nil"/>
               <w:left w:val="single" w:sz="4" w:space="0" w:color="auto"/>
@@ -4922,7 +5119,7 @@
         </w:tc>
         <w:tc>
           <w:tcPr>
-            <w:tcW w:w="1353" w:type="dxa"/>
+            <w:tcW w:w="1187" w:type="dxa"/>
             <w:tcBorders>
               <w:top w:val="nil"/>
               <w:left w:val="nil"/>
@@ -4955,7 +5152,7 @@
         </w:tc>
         <w:tc>
           <w:tcPr>
-            <w:tcW w:w="938" w:type="dxa"/>
+            <w:tcW w:w="807" w:type="dxa"/>
             <w:tcBorders>
               <w:top w:val="nil"/>
               <w:left w:val="nil"/>
@@ -4988,7 +5185,7 @@
         </w:tc>
         <w:tc>
           <w:tcPr>
-            <w:tcW w:w="808" w:type="dxa"/>
+            <w:tcW w:w="712" w:type="dxa"/>
             <w:tcBorders>
               <w:top w:val="nil"/>
               <w:left w:val="nil"/>
@@ -5022,7 +5219,7 @@
         </w:tc>
         <w:tc>
           <w:tcPr>
-            <w:tcW w:w="1247" w:type="dxa"/>
+            <w:tcW w:w="1034" w:type="dxa"/>
             <w:tcBorders>
               <w:top w:val="nil"/>
               <w:left w:val="nil"/>
@@ -5054,7 +5251,7 @@
         </w:tc>
         <w:tc>
           <w:tcPr>
-            <w:tcW w:w="1187" w:type="dxa"/>
+            <w:tcW w:w="1102" w:type="dxa"/>
             <w:tcBorders>
               <w:top w:val="nil"/>
               <w:left w:val="nil"/>
@@ -5086,7 +5283,7 @@
         </w:tc>
         <w:tc>
           <w:tcPr>
-            <w:tcW w:w="1146" w:type="dxa"/>
+            <w:tcW w:w="1067" w:type="dxa"/>
             <w:tcBorders>
               <w:top w:val="nil"/>
               <w:left w:val="nil"/>
@@ -5118,7 +5315,7 @@
         </w:tc>
         <w:tc>
           <w:tcPr>
-            <w:tcW w:w="796" w:type="dxa"/>
+            <w:tcW w:w="813" w:type="dxa"/>
             <w:tcBorders>
               <w:top w:val="nil"/>
               <w:left w:val="nil"/>
@@ -5150,7 +5347,7 @@
         </w:tc>
         <w:tc>
           <w:tcPr>
-            <w:tcW w:w="2455" w:type="dxa"/>
+            <w:tcW w:w="2525" w:type="dxa"/>
             <w:tcBorders>
               <w:top w:val="nil"/>
               <w:left w:val="nil"/>
@@ -5185,11 +5382,11 @@
       </w:tr>
       <w:tr>
         <w:trPr>
-          <w:trHeight w:val="258"/>
+          <w:trHeight w:val="238"/>
         </w:trPr>
         <w:tc>
           <w:tcPr>
-            <w:tcW w:w="3020" w:type="dxa"/>
+            <w:tcW w:w="3108" w:type="dxa"/>
             <w:tcBorders>
               <w:top w:val="nil"/>
               <w:left w:val="single" w:sz="4" w:space="0" w:color="auto"/>
@@ -5255,7 +5452,7 @@
         </w:tc>
         <w:tc>
           <w:tcPr>
-            <w:tcW w:w="1353" w:type="dxa"/>
+            <w:tcW w:w="1187" w:type="dxa"/>
             <w:tcBorders>
               <w:top w:val="nil"/>
               <w:left w:val="nil"/>
@@ -5288,7 +5485,7 @@
         </w:tc>
         <w:tc>
           <w:tcPr>
-            <w:tcW w:w="938" w:type="dxa"/>
+            <w:tcW w:w="807" w:type="dxa"/>
             <w:tcBorders>
               <w:top w:val="nil"/>
               <w:left w:val="nil"/>
@@ -5321,7 +5518,7 @@
         </w:tc>
         <w:tc>
           <w:tcPr>
-            <w:tcW w:w="808" w:type="dxa"/>
+            <w:tcW w:w="712" w:type="dxa"/>
             <w:tcBorders>
               <w:top w:val="nil"/>
               <w:left w:val="nil"/>
@@ -5355,7 +5552,7 @@
         </w:tc>
         <w:tc>
           <w:tcPr>
-            <w:tcW w:w="1247" w:type="dxa"/>
+            <w:tcW w:w="1034" w:type="dxa"/>
             <w:tcBorders>
               <w:top w:val="nil"/>
               <w:left w:val="nil"/>
@@ -5387,7 +5584,7 @@
         </w:tc>
         <w:tc>
           <w:tcPr>
-            <w:tcW w:w="1187" w:type="dxa"/>
+            <w:tcW w:w="1102" w:type="dxa"/>
             <w:tcBorders>
               <w:top w:val="nil"/>
               <w:left w:val="nil"/>
@@ -5419,7 +5616,7 @@
         </w:tc>
         <w:tc>
           <w:tcPr>
-            <w:tcW w:w="1146" w:type="dxa"/>
+            <w:tcW w:w="1067" w:type="dxa"/>
             <w:tcBorders>
               <w:top w:val="nil"/>
               <w:left w:val="nil"/>
@@ -5451,7 +5648,7 @@
         </w:tc>
         <w:tc>
           <w:tcPr>
-            <w:tcW w:w="796" w:type="dxa"/>
+            <w:tcW w:w="813" w:type="dxa"/>
             <w:tcBorders>
               <w:top w:val="nil"/>
               <w:left w:val="nil"/>
@@ -5483,7 +5680,7 @@
         </w:tc>
         <w:tc>
           <w:tcPr>
-            <w:tcW w:w="2455" w:type="dxa"/>
+            <w:tcW w:w="2525" w:type="dxa"/>
             <w:tcBorders>
               <w:top w:val="nil"/>
               <w:left w:val="nil"/>
@@ -5516,11 +5713,11 @@
       </w:tr>
       <w:tr>
         <w:trPr>
-          <w:trHeight w:val="258"/>
+          <w:trHeight w:val="238"/>
         </w:trPr>
         <w:tc>
           <w:tcPr>
-            <w:tcW w:w="3020" w:type="dxa"/>
+            <w:tcW w:w="3108" w:type="dxa"/>
             <w:tcBorders>
               <w:top w:val="nil"/>
               <w:left w:val="single" w:sz="4" w:space="0" w:color="auto"/>
@@ -5570,7 +5767,7 @@
         </w:tc>
         <w:tc>
           <w:tcPr>
-            <w:tcW w:w="1353" w:type="dxa"/>
+            <w:tcW w:w="1187" w:type="dxa"/>
             <w:tcBorders>
               <w:top w:val="nil"/>
               <w:left w:val="nil"/>
@@ -5603,7 +5800,7 @@
         </w:tc>
         <w:tc>
           <w:tcPr>
-            <w:tcW w:w="938" w:type="dxa"/>
+            <w:tcW w:w="807" w:type="dxa"/>
             <w:tcBorders>
               <w:top w:val="nil"/>
               <w:left w:val="nil"/>
@@ -5636,7 +5833,7 @@
         </w:tc>
         <w:tc>
           <w:tcPr>
-            <w:tcW w:w="808" w:type="dxa"/>
+            <w:tcW w:w="712" w:type="dxa"/>
             <w:tcBorders>
               <w:top w:val="nil"/>
               <w:left w:val="nil"/>
@@ -5670,39 +5867,55 @@
         </w:tc>
         <w:tc>
           <w:tcPr>
-            <w:tcW w:w="1247" w:type="dxa"/>
-            <w:tcBorders>
-              <w:top w:val="nil"/>
-              <w:left w:val="nil"/>
-              <w:bottom w:val="single" w:sz="4" w:space="0" w:color="auto"/>
-              <w:right w:val="single" w:sz="4" w:space="0" w:color="auto"/>
-            </w:tcBorders>
-            <w:shd w:val="clear" w:color="auto" w:fill="auto"/>
-            <w:noWrap/>
-            <w:vAlign w:val="bottom"/>
-            <w:hideMark/>
-          </w:tcPr>
-          <w:p>
-            <w:pPr>
-              <w:widowControl/>
-              <w:spacing w:line="240" w:lineRule="auto"/>
-              <w:rPr>
-                <w:rFonts w:ascii="Arial" w:hAnsi="Arial" w:cs="Arial"/>
-                <w:lang w:val="es-ES" w:eastAsia="es-ES"/>
-              </w:rPr>
-            </w:pPr>
-            <w:r>
-              <w:rPr>
-                <w:rFonts w:ascii="Arial" w:hAnsi="Arial" w:cs="Arial"/>
-                <w:lang w:val="es-ES" w:eastAsia="es-ES"/>
-              </w:rPr>
-              <w:t>I3,I4</w:t>
-            </w:r>
-          </w:p>
-        </w:tc>
-        <w:tc>
-          <w:tcPr>
-            <w:tcW w:w="1187" w:type="dxa"/>
+            <w:tcW w:w="1034" w:type="dxa"/>
+            <w:tcBorders>
+              <w:top w:val="nil"/>
+              <w:left w:val="nil"/>
+              <w:bottom w:val="single" w:sz="4" w:space="0" w:color="auto"/>
+              <w:right w:val="single" w:sz="4" w:space="0" w:color="auto"/>
+            </w:tcBorders>
+            <w:shd w:val="clear" w:color="auto" w:fill="auto"/>
+            <w:noWrap/>
+            <w:vAlign w:val="bottom"/>
+            <w:hideMark/>
+          </w:tcPr>
+          <w:p>
+            <w:pPr>
+              <w:widowControl/>
+              <w:spacing w:line="240" w:lineRule="auto"/>
+              <w:rPr>
+                <w:rFonts w:ascii="Arial" w:hAnsi="Arial" w:cs="Arial"/>
+                <w:lang w:val="es-ES" w:eastAsia="es-ES"/>
+              </w:rPr>
+            </w:pPr>
+            <w:r>
+              <w:rPr>
+                <w:rFonts w:ascii="Arial" w:hAnsi="Arial" w:cs="Arial"/>
+                <w:lang w:val="es-ES" w:eastAsia="es-ES"/>
+              </w:rPr>
+              <w:t>I</w:t>
+            </w:r>
+            <w:proofErr w:type="gramStart"/>
+            <w:r>
+              <w:rPr>
+                <w:rFonts w:ascii="Arial" w:hAnsi="Arial" w:cs="Arial"/>
+                <w:lang w:val="es-ES" w:eastAsia="es-ES"/>
+              </w:rPr>
+              <w:t>3,I</w:t>
+            </w:r>
+            <w:proofErr w:type="gramEnd"/>
+            <w:r>
+              <w:rPr>
+                <w:rFonts w:ascii="Arial" w:hAnsi="Arial" w:cs="Arial"/>
+                <w:lang w:val="es-ES" w:eastAsia="es-ES"/>
+              </w:rPr>
+              <w:t>4</w:t>
+            </w:r>
+          </w:p>
+        </w:tc>
+        <w:tc>
+          <w:tcPr>
+            <w:tcW w:w="1102" w:type="dxa"/>
             <w:tcBorders>
               <w:top w:val="nil"/>
               <w:left w:val="nil"/>
@@ -5734,7 +5947,7 @@
         </w:tc>
         <w:tc>
           <w:tcPr>
-            <w:tcW w:w="1146" w:type="dxa"/>
+            <w:tcW w:w="1067" w:type="dxa"/>
             <w:tcBorders>
               <w:top w:val="nil"/>
               <w:left w:val="nil"/>
@@ -5766,7 +5979,7 @@
         </w:tc>
         <w:tc>
           <w:tcPr>
-            <w:tcW w:w="796" w:type="dxa"/>
+            <w:tcW w:w="813" w:type="dxa"/>
             <w:tcBorders>
               <w:top w:val="nil"/>
               <w:left w:val="nil"/>
@@ -5798,7 +6011,7 @@
         </w:tc>
         <w:tc>
           <w:tcPr>
-            <w:tcW w:w="2455" w:type="dxa"/>
+            <w:tcW w:w="2525" w:type="dxa"/>
             <w:tcBorders>
               <w:top w:val="nil"/>
               <w:left w:val="nil"/>
@@ -5831,11 +6044,11 @@
       </w:tr>
       <w:tr>
         <w:trPr>
-          <w:trHeight w:val="258"/>
+          <w:trHeight w:val="238"/>
         </w:trPr>
         <w:tc>
           <w:tcPr>
-            <w:tcW w:w="3020" w:type="dxa"/>
+            <w:tcW w:w="3108" w:type="dxa"/>
             <w:tcBorders>
               <w:top w:val="nil"/>
               <w:left w:val="single" w:sz="4" w:space="0" w:color="auto"/>
@@ -5885,7 +6098,7 @@
         </w:tc>
         <w:tc>
           <w:tcPr>
-            <w:tcW w:w="1353" w:type="dxa"/>
+            <w:tcW w:w="1187" w:type="dxa"/>
             <w:tcBorders>
               <w:top w:val="nil"/>
               <w:left w:val="nil"/>
@@ -5918,7 +6131,7 @@
         </w:tc>
         <w:tc>
           <w:tcPr>
-            <w:tcW w:w="938" w:type="dxa"/>
+            <w:tcW w:w="807" w:type="dxa"/>
             <w:tcBorders>
               <w:top w:val="nil"/>
               <w:left w:val="nil"/>
@@ -5951,7 +6164,7 @@
         </w:tc>
         <w:tc>
           <w:tcPr>
-            <w:tcW w:w="808" w:type="dxa"/>
+            <w:tcW w:w="712" w:type="dxa"/>
             <w:tcBorders>
               <w:top w:val="nil"/>
               <w:left w:val="nil"/>
@@ -5985,39 +6198,55 @@
         </w:tc>
         <w:tc>
           <w:tcPr>
-            <w:tcW w:w="1247" w:type="dxa"/>
-            <w:tcBorders>
-              <w:top w:val="nil"/>
-              <w:left w:val="nil"/>
-              <w:bottom w:val="single" w:sz="4" w:space="0" w:color="auto"/>
-              <w:right w:val="single" w:sz="4" w:space="0" w:color="auto"/>
-            </w:tcBorders>
-            <w:shd w:val="clear" w:color="auto" w:fill="auto"/>
-            <w:noWrap/>
-            <w:vAlign w:val="bottom"/>
-            <w:hideMark/>
-          </w:tcPr>
-          <w:p>
-            <w:pPr>
-              <w:widowControl/>
-              <w:spacing w:line="240" w:lineRule="auto"/>
-              <w:rPr>
-                <w:rFonts w:ascii="Arial" w:hAnsi="Arial" w:cs="Arial"/>
-                <w:lang w:val="es-ES" w:eastAsia="es-ES"/>
-              </w:rPr>
-            </w:pPr>
-            <w:r>
-              <w:rPr>
-                <w:rFonts w:ascii="Arial" w:hAnsi="Arial" w:cs="Arial"/>
-                <w:lang w:val="es-ES" w:eastAsia="es-ES"/>
-              </w:rPr>
-              <w:t>I3,I4</w:t>
-            </w:r>
-          </w:p>
-        </w:tc>
-        <w:tc>
-          <w:tcPr>
-            <w:tcW w:w="1187" w:type="dxa"/>
+            <w:tcW w:w="1034" w:type="dxa"/>
+            <w:tcBorders>
+              <w:top w:val="nil"/>
+              <w:left w:val="nil"/>
+              <w:bottom w:val="single" w:sz="4" w:space="0" w:color="auto"/>
+              <w:right w:val="single" w:sz="4" w:space="0" w:color="auto"/>
+            </w:tcBorders>
+            <w:shd w:val="clear" w:color="auto" w:fill="auto"/>
+            <w:noWrap/>
+            <w:vAlign w:val="bottom"/>
+            <w:hideMark/>
+          </w:tcPr>
+          <w:p>
+            <w:pPr>
+              <w:widowControl/>
+              <w:spacing w:line="240" w:lineRule="auto"/>
+              <w:rPr>
+                <w:rFonts w:ascii="Arial" w:hAnsi="Arial" w:cs="Arial"/>
+                <w:lang w:val="es-ES" w:eastAsia="es-ES"/>
+              </w:rPr>
+            </w:pPr>
+            <w:r>
+              <w:rPr>
+                <w:rFonts w:ascii="Arial" w:hAnsi="Arial" w:cs="Arial"/>
+                <w:lang w:val="es-ES" w:eastAsia="es-ES"/>
+              </w:rPr>
+              <w:t>I</w:t>
+            </w:r>
+            <w:proofErr w:type="gramStart"/>
+            <w:r>
+              <w:rPr>
+                <w:rFonts w:ascii="Arial" w:hAnsi="Arial" w:cs="Arial"/>
+                <w:lang w:val="es-ES" w:eastAsia="es-ES"/>
+              </w:rPr>
+              <w:t>3,I</w:t>
+            </w:r>
+            <w:proofErr w:type="gramEnd"/>
+            <w:r>
+              <w:rPr>
+                <w:rFonts w:ascii="Arial" w:hAnsi="Arial" w:cs="Arial"/>
+                <w:lang w:val="es-ES" w:eastAsia="es-ES"/>
+              </w:rPr>
+              <w:t>4</w:t>
+            </w:r>
+          </w:p>
+        </w:tc>
+        <w:tc>
+          <w:tcPr>
+            <w:tcW w:w="1102" w:type="dxa"/>
             <w:tcBorders>
               <w:top w:val="nil"/>
               <w:left w:val="nil"/>
@@ -6049,7 +6278,7 @@
         </w:tc>
         <w:tc>
           <w:tcPr>
-            <w:tcW w:w="1146" w:type="dxa"/>
+            <w:tcW w:w="1067" w:type="dxa"/>
             <w:tcBorders>
               <w:top w:val="nil"/>
               <w:left w:val="nil"/>
@@ -6081,7 +6310,7 @@
         </w:tc>
         <w:tc>
           <w:tcPr>
-            <w:tcW w:w="796" w:type="dxa"/>
+            <w:tcW w:w="813" w:type="dxa"/>
             <w:tcBorders>
               <w:top w:val="nil"/>
               <w:left w:val="nil"/>
@@ -6113,7 +6342,7 @@
         </w:tc>
         <w:tc>
           <w:tcPr>
-            <w:tcW w:w="2455" w:type="dxa"/>
+            <w:tcW w:w="2525" w:type="dxa"/>
             <w:tcBorders>
               <w:top w:val="nil"/>
               <w:left w:val="nil"/>
@@ -6157,6 +6386,13 @@
         </w:rPr>
         <w:fldChar w:fldCharType="end"/>
       </w:r>
+    </w:p>
+    <w:p>
+      <w:pPr>
+        <w:rPr>
+          <w:lang w:val="eu-ES"/>
+        </w:rPr>
+      </w:pPr>
     </w:p>
     <w:sectPr>
       <w:headerReference w:type="default" r:id="rId8"/>
@@ -6687,8 +6923,17 @@
               <w:rFonts w:ascii="Calibri" w:hAnsi="Calibri"/>
               <w:lang w:val="es-ES"/>
             </w:rPr>
-            <w:t>: Julen Etxaniz Aragoneses</w:t>
+            <w:t xml:space="preserve">: Julen Etxaniz </w:t>
           </w:r>
+          <w:proofErr w:type="gramStart"/>
+          <w:r>
+            <w:rPr>
+              <w:rFonts w:ascii="Calibri" w:hAnsi="Calibri"/>
+              <w:lang w:val="es-ES"/>
+            </w:rPr>
+            <w:t>Aragoneses</w:t>
+          </w:r>
+          <w:proofErr w:type="gramEnd"/>
         </w:p>
         <w:p>
           <w:pPr>

</xml_diff>